<commit_message>
Added google (maybe?) openID, updated for Twitter
</commit_message>
<xml_diff>
--- a/Documentation/CodeSwapDeploymentPlan.docx
+++ b/Documentation/CodeSwapDeploymentPlan.docx
@@ -5,6 +5,15 @@
     <w:bookmarkStart w:id="0" w:name="_Toc336177625" w:displacedByCustomXml="next"/>
     <w:sdt>
       <w:sdtPr>
+        <w:rPr>
+          <w:rFonts w:asciiTheme="majorHAnsi" w:eastAsiaTheme="majorEastAsia" w:hAnsiTheme="majorHAnsi" w:cstheme="majorBidi"/>
+          <w:b/>
+          <w:bCs/>
+          <w:color w:val="365F91" w:themeColor="accent1" w:themeShade="BF"/>
+          <w:sz w:val="28"/>
+          <w:szCs w:val="28"/>
+          <w:lang w:eastAsia="ja-JP"/>
+        </w:rPr>
         <w:id w:val="829487029"/>
         <w:docPartObj>
           <w:docPartGallery w:val="Cover Pages"/>
@@ -13,8 +22,6 @@
       </w:sdtPr>
       <w:sdtEndPr>
         <w:rPr>
-          <w:b/>
-          <w:bCs/>
           <w:noProof/>
         </w:rPr>
       </w:sdtEndPr>
@@ -66,6 +73,7 @@
                   <w:calendar w:val="gregorian"/>
                 </w:date>
               </w:sdtPr>
+              <w:sdtEndPr/>
               <w:sdtContent>
                 <w:tc>
                   <w:tcPr>
@@ -146,6 +154,7 @@
                   <w:dataBinding w:prefixMappings="xmlns:ns0='http://schemas.openxmlformats.org/package/2006/metadata/core-properties' xmlns:ns1='http://purl.org/dc/elements/1.1/'" w:xpath="/ns0:coreProperties[1]/ns1:creator[1]" w:storeItemID="{6C3C8BC8-F283-45AE-878A-BAB7291924A1}"/>
                   <w:text/>
                 </w:sdtPr>
+                <w:sdtEndPr/>
                 <w:sdtContent>
                   <w:p>
                     <w:pPr>
@@ -240,6 +249,7 @@
                     <w:dataBinding w:prefixMappings="xmlns:ns0='http://schemas.openxmlformats.org/package/2006/metadata/core-properties' xmlns:ns1='http://purl.org/dc/elements/1.1/'" w:xpath="/ns0:coreProperties[1]/ns1:title[1]" w:storeItemID="{6C3C8BC8-F283-45AE-878A-BAB7291924A1}"/>
                     <w:text/>
                   </w:sdtPr>
+                  <w:sdtEndPr/>
                   <w:sdtContent>
                     <w:r>
                       <w:rPr>
@@ -293,6 +303,15 @@
     </w:sdt>
     <w:sdt>
       <w:sdtPr>
+        <w:rPr>
+          <w:rFonts w:ascii="Arial" w:eastAsia="Arial" w:hAnsi="Arial" w:cs="Arial"/>
+          <w:b w:val="0"/>
+          <w:bCs w:val="0"/>
+          <w:color w:val="000000"/>
+          <w:sz w:val="22"/>
+          <w:szCs w:val="22"/>
+          <w:lang w:eastAsia="en-US"/>
+        </w:rPr>
         <w:id w:val="-1902897064"/>
         <w:docPartObj>
           <w:docPartGallery w:val="Table of Contents"/>
@@ -301,12 +320,7 @@
       </w:sdtPr>
       <w:sdtEndPr>
         <w:rPr>
-          <w:rFonts w:ascii="Arial" w:eastAsia="Arial" w:hAnsi="Arial" w:cs="Arial"/>
           <w:noProof/>
-          <w:color w:val="000000"/>
-          <w:sz w:val="22"/>
-          <w:szCs w:val="22"/>
-          <w:lang w:eastAsia="en-US"/>
         </w:rPr>
       </w:sdtEndPr>
       <w:sdtContent>
@@ -339,7 +353,7 @@
           <w:r>
             <w:fldChar w:fldCharType="separate"/>
           </w:r>
-          <w:hyperlink w:anchor="_Toc336177671" w:history="1">
+          <w:hyperlink w:anchor="_Toc336258796" w:history="1">
             <w:r>
               <w:rPr>
                 <w:rStyle w:val="Hyperlink"/>
@@ -366,7 +380,7 @@
                 <w:noProof/>
                 <w:webHidden/>
               </w:rPr>
-              <w:instrText xml:space="preserve"> PAGEREF _Toc336177671 \h </w:instrText>
+              <w:instrText xml:space="preserve"> PAGEREF _Toc336258796 \h </w:instrText>
             </w:r>
             <w:r>
               <w:rPr>
@@ -398,6 +412,76 @@
           </w:hyperlink>
         </w:p>
         <w:p>
+          <w:pPr>
+            <w:pStyle w:val="TOC2"/>
+            <w:tabs>
+              <w:tab w:val="right" w:leader="dot" w:pos="9350"/>
+            </w:tabs>
+            <w:rPr>
+              <w:rFonts w:asciiTheme="minorHAnsi" w:eastAsiaTheme="minorEastAsia" w:hAnsiTheme="minorHAnsi" w:cstheme="minorBidi"/>
+              <w:noProof/>
+              <w:color w:val="auto"/>
+            </w:rPr>
+          </w:pPr>
+          <w:hyperlink w:anchor="_Toc336258797" w:history="1">
+            <w:r>
+              <w:rPr>
+                <w:rStyle w:val="Hyperlink"/>
+                <w:noProof/>
+              </w:rPr>
+              <w:t>2. Enabling Twitter Authentication</w:t>
+            </w:r>
+            <w:r>
+              <w:rPr>
+                <w:noProof/>
+                <w:webHidden/>
+              </w:rPr>
+              <w:tab/>
+            </w:r>
+            <w:r>
+              <w:rPr>
+                <w:noProof/>
+                <w:webHidden/>
+              </w:rPr>
+              <w:fldChar w:fldCharType="begin"/>
+            </w:r>
+            <w:r>
+              <w:rPr>
+                <w:noProof/>
+                <w:webHidden/>
+              </w:rPr>
+              <w:instrText xml:space="preserve"> PAGEREF _Toc336258797 \h </w:instrText>
+            </w:r>
+            <w:r>
+              <w:rPr>
+                <w:noProof/>
+                <w:webHidden/>
+              </w:rPr>
+            </w:r>
+            <w:r>
+              <w:rPr>
+                <w:noProof/>
+                <w:webHidden/>
+              </w:rPr>
+              <w:fldChar w:fldCharType="separate"/>
+            </w:r>
+            <w:r>
+              <w:rPr>
+                <w:noProof/>
+                <w:webHidden/>
+              </w:rPr>
+              <w:t>3</w:t>
+            </w:r>
+            <w:r>
+              <w:rPr>
+                <w:noProof/>
+                <w:webHidden/>
+              </w:rPr>
+              <w:fldChar w:fldCharType="end"/>
+            </w:r>
+          </w:hyperlink>
+        </w:p>
+        <w:p>
           <w:r>
             <w:rPr>
               <w:b/>
@@ -422,18 +506,10 @@
           <w:bar w:val="nil"/>
         </w:pBdr>
       </w:pPr>
-      <w:bookmarkStart w:id="1" w:name="_Toc336177671"/>
+      <w:bookmarkStart w:id="1" w:name="_Toc336258796"/>
       <w:r>
         <w:lastRenderedPageBreak/>
-        <w:t>1. Installing th</w:t>
-      </w:r>
-      <w:bookmarkStart w:id="2" w:name="_GoBack"/>
-      <w:bookmarkEnd w:id="2"/>
-      <w:r>
-        <w:t xml:space="preserve">e </w:t>
-      </w:r>
-      <w:r>
-        <w:t>application</w:t>
+        <w:t>1. Installing the application</w:t>
       </w:r>
       <w:bookmarkEnd w:id="0"/>
       <w:bookmarkEnd w:id="1"/>
@@ -785,13 +861,7 @@
         <w:rPr>
           <w:rFonts w:ascii="Courier New" w:eastAsia="Courier New" w:hAnsi="Courier New" w:cs="Courier New"/>
         </w:rPr>
-        <w:t xml:space="preserve"> apt-get </w:t>
-      </w:r>
-      <w:r>
-        <w:rPr>
-          <w:rFonts w:ascii="Courier New" w:eastAsia="Courier New" w:hAnsi="Courier New" w:cs="Courier New"/>
-        </w:rPr>
-        <w:t xml:space="preserve">install build-essential </w:t>
+        <w:t xml:space="preserve"> apt-get install build-essential </w:t>
       </w:r>
       <w:proofErr w:type="spellStart"/>
       <w:r>
@@ -961,15 +1031,7 @@
           <w:b/>
           <w:bCs/>
         </w:rPr>
-        <w:t xml:space="preserve"> to install ruby ver</w:t>
-      </w:r>
-      <w:r>
-        <w:rPr>
-          <w:rFonts w:ascii="Courier New" w:eastAsia="Courier New" w:hAnsi="Courier New" w:cs="Courier New"/>
-          <w:b/>
-          <w:bCs/>
-        </w:rPr>
-        <w:t>sion 1.9.3</w:t>
+        <w:t xml:space="preserve"> to install ruby version 1.9.3</w:t>
       </w:r>
     </w:p>
     <w:p>
@@ -1677,136 +1739,178 @@
           <w:b/>
           <w:bCs/>
         </w:rPr>
-        <w:t xml:space="preserve">Move </w:t>
-      </w:r>
+        <w:t xml:space="preserve">Move into </w:t>
+      </w:r>
+      <w:proofErr w:type="spellStart"/>
       <w:r>
         <w:rPr>
           <w:rFonts w:ascii="Courier New" w:eastAsia="Courier New" w:hAnsi="Courier New" w:cs="Courier New"/>
           <w:b/>
           <w:bCs/>
         </w:rPr>
-        <w:t xml:space="preserve">into </w:t>
-      </w:r>
-      <w:proofErr w:type="spellStart"/>
+        <w:t>CodeSwap</w:t>
+      </w:r>
+      <w:proofErr w:type="spellEnd"/>
       <w:r>
         <w:rPr>
           <w:rFonts w:ascii="Courier New" w:eastAsia="Courier New" w:hAnsi="Courier New" w:cs="Courier New"/>
           <w:b/>
           <w:bCs/>
         </w:rPr>
+        <w:t xml:space="preserve"> Directory</w:t>
+      </w:r>
+    </w:p>
+    <w:p>
+      <w:pPr>
+        <w:pBdr>
+          <w:top w:val="nil"/>
+          <w:left w:val="nil"/>
+          <w:bottom w:val="nil"/>
+          <w:right w:val="nil"/>
+          <w:between w:val="nil"/>
+          <w:bar w:val="nil"/>
+        </w:pBdr>
+        <w:rPr>
+          <w:rFonts w:ascii="Courier New" w:eastAsia="Courier New" w:hAnsi="Courier New" w:cs="Courier New"/>
+        </w:rPr>
+      </w:pPr>
+      <w:r>
+        <w:rPr>
+          <w:rFonts w:ascii="Courier New" w:eastAsia="Courier New" w:hAnsi="Courier New" w:cs="Courier New"/>
+        </w:rPr>
+        <w:t xml:space="preserve">11. cd </w:t>
+      </w:r>
+      <w:proofErr w:type="spellStart"/>
+      <w:r>
+        <w:rPr>
+          <w:rFonts w:ascii="Courier New" w:eastAsia="Courier New" w:hAnsi="Courier New" w:cs="Courier New"/>
+        </w:rPr>
         <w:t>CodeSwap</w:t>
       </w:r>
       <w:proofErr w:type="spellEnd"/>
-      <w:r>
+    </w:p>
+    <w:p>
+      <w:pPr>
+        <w:pBdr>
+          <w:top w:val="nil"/>
+          <w:left w:val="nil"/>
+          <w:bottom w:val="nil"/>
+          <w:right w:val="nil"/>
+          <w:between w:val="nil"/>
+          <w:bar w:val="nil"/>
+        </w:pBdr>
         <w:rPr>
           <w:rFonts w:ascii="Courier New" w:eastAsia="Courier New" w:hAnsi="Courier New" w:cs="Courier New"/>
           <w:b/>
           <w:bCs/>
         </w:rPr>
-        <w:t xml:space="preserve"> Directory</w:t>
-      </w:r>
-    </w:p>
-    <w:p>
-      <w:pPr>
-        <w:pBdr>
-          <w:top w:val="nil"/>
-          <w:left w:val="nil"/>
-          <w:bottom w:val="nil"/>
-          <w:right w:val="nil"/>
-          <w:between w:val="nil"/>
-          <w:bar w:val="nil"/>
-        </w:pBdr>
-        <w:rPr>
-          <w:rFonts w:ascii="Courier New" w:eastAsia="Courier New" w:hAnsi="Courier New" w:cs="Courier New"/>
-        </w:rPr>
-      </w:pPr>
-      <w:r>
-        <w:rPr>
-          <w:rFonts w:ascii="Courier New" w:eastAsia="Courier New" w:hAnsi="Courier New" w:cs="Courier New"/>
-        </w:rPr>
-        <w:t xml:space="preserve">11. cd </w:t>
-      </w:r>
-      <w:proofErr w:type="spellStart"/>
-      <w:r>
-        <w:rPr>
-          <w:rFonts w:ascii="Courier New" w:eastAsia="Courier New" w:hAnsi="Courier New" w:cs="Courier New"/>
-        </w:rPr>
-        <w:t>CodeSwap</w:t>
-      </w:r>
-      <w:proofErr w:type="spellEnd"/>
-    </w:p>
-    <w:p>
-      <w:pPr>
-        <w:pBdr>
-          <w:top w:val="nil"/>
-          <w:left w:val="nil"/>
-          <w:bottom w:val="nil"/>
-          <w:right w:val="nil"/>
-          <w:between w:val="nil"/>
-          <w:bar w:val="nil"/>
-        </w:pBdr>
+      </w:pPr>
+      <w:r>
         <w:rPr>
           <w:rFonts w:ascii="Courier New" w:eastAsia="Courier New" w:hAnsi="Courier New" w:cs="Courier New"/>
           <w:b/>
           <w:bCs/>
         </w:rPr>
-      </w:pPr>
+        <w:tab/>
+        <w:t xml:space="preserve">Move into </w:t>
+      </w:r>
+      <w:proofErr w:type="spellStart"/>
       <w:r>
         <w:rPr>
           <w:rFonts w:ascii="Courier New" w:eastAsia="Courier New" w:hAnsi="Courier New" w:cs="Courier New"/>
           <w:b/>
           <w:bCs/>
         </w:rPr>
-        <w:tab/>
-        <w:t xml:space="preserve">Move into </w:t>
-      </w:r>
-      <w:proofErr w:type="spellStart"/>
+        <w:t>src</w:t>
+      </w:r>
+      <w:proofErr w:type="spellEnd"/>
       <w:r>
         <w:rPr>
           <w:rFonts w:ascii="Courier New" w:eastAsia="Courier New" w:hAnsi="Courier New" w:cs="Courier New"/>
           <w:b/>
           <w:bCs/>
         </w:rPr>
+        <w:t xml:space="preserve"> Directory</w:t>
+      </w:r>
+    </w:p>
+    <w:p>
+      <w:pPr>
+        <w:pBdr>
+          <w:top w:val="nil"/>
+          <w:left w:val="nil"/>
+          <w:bottom w:val="nil"/>
+          <w:right w:val="nil"/>
+          <w:between w:val="nil"/>
+          <w:bar w:val="nil"/>
+        </w:pBdr>
+        <w:rPr>
+          <w:rFonts w:ascii="Courier New" w:eastAsia="Courier New" w:hAnsi="Courier New" w:cs="Courier New"/>
+        </w:rPr>
+      </w:pPr>
+      <w:r>
+        <w:rPr>
+          <w:rFonts w:ascii="Courier New" w:eastAsia="Courier New" w:hAnsi="Courier New" w:cs="Courier New"/>
+        </w:rPr>
+        <w:t xml:space="preserve">12. cd </w:t>
+      </w:r>
+      <w:proofErr w:type="spellStart"/>
+      <w:r>
+        <w:rPr>
+          <w:rFonts w:ascii="Courier New" w:eastAsia="Courier New" w:hAnsi="Courier New" w:cs="Courier New"/>
+        </w:rPr>
         <w:t>src</w:t>
       </w:r>
       <w:proofErr w:type="spellEnd"/>
+    </w:p>
+    <w:p>
+      <w:pPr>
+        <w:pBdr>
+          <w:top w:val="nil"/>
+          <w:left w:val="nil"/>
+          <w:bottom w:val="nil"/>
+          <w:right w:val="nil"/>
+          <w:between w:val="nil"/>
+          <w:bar w:val="nil"/>
+        </w:pBdr>
+        <w:rPr>
+          <w:rFonts w:ascii="Courier New" w:eastAsia="Courier New" w:hAnsi="Courier New" w:cs="Courier New"/>
+        </w:rPr>
+      </w:pPr>
+      <w:r>
+        <w:rPr>
+          <w:rFonts w:ascii="Courier New" w:eastAsia="Courier New" w:hAnsi="Courier New" w:cs="Courier New"/>
+        </w:rPr>
+        <w:tab/>
+      </w:r>
       <w:r>
         <w:rPr>
           <w:rFonts w:ascii="Courier New" w:eastAsia="Courier New" w:hAnsi="Courier New" w:cs="Courier New"/>
           <w:b/>
           <w:bCs/>
         </w:rPr>
-        <w:t xml:space="preserve"> Directory</w:t>
-      </w:r>
-    </w:p>
-    <w:p>
-      <w:pPr>
-        <w:pBdr>
-          <w:top w:val="nil"/>
-          <w:left w:val="nil"/>
-          <w:bottom w:val="nil"/>
-          <w:right w:val="nil"/>
-          <w:between w:val="nil"/>
-          <w:bar w:val="nil"/>
-        </w:pBdr>
-        <w:rPr>
-          <w:rFonts w:ascii="Courier New" w:eastAsia="Courier New" w:hAnsi="Courier New" w:cs="Courier New"/>
-        </w:rPr>
-      </w:pPr>
-      <w:r>
-        <w:rPr>
-          <w:rFonts w:ascii="Courier New" w:eastAsia="Courier New" w:hAnsi="Courier New" w:cs="Courier New"/>
-        </w:rPr>
-        <w:t xml:space="preserve">12. cd </w:t>
-      </w:r>
-      <w:proofErr w:type="spellStart"/>
-      <w:r>
-        <w:rPr>
-          <w:rFonts w:ascii="Courier New" w:eastAsia="Courier New" w:hAnsi="Courier New" w:cs="Courier New"/>
-        </w:rPr>
-        <w:t>src</w:t>
-      </w:r>
-      <w:proofErr w:type="spellEnd"/>
+        <w:t>installs/ updates bundle</w:t>
+      </w:r>
+    </w:p>
+    <w:p>
+      <w:pPr>
+        <w:pBdr>
+          <w:top w:val="nil"/>
+          <w:left w:val="nil"/>
+          <w:bottom w:val="nil"/>
+          <w:right w:val="nil"/>
+          <w:between w:val="nil"/>
+          <w:bar w:val="nil"/>
+        </w:pBdr>
+        <w:rPr>
+          <w:rFonts w:ascii="Courier New" w:eastAsia="Courier New" w:hAnsi="Courier New" w:cs="Courier New"/>
+        </w:rPr>
+      </w:pPr>
+      <w:r>
+        <w:rPr>
+          <w:rFonts w:ascii="Courier New" w:eastAsia="Courier New" w:hAnsi="Courier New" w:cs="Courier New"/>
+        </w:rPr>
+        <w:t>13. bundle install</w:t>
+      </w:r>
     </w:p>
     <w:p>
       <w:pPr>
@@ -1834,29 +1938,37 @@
           <w:b/>
           <w:bCs/>
         </w:rPr>
-        <w:t>installs/ updates bundle</w:t>
-      </w:r>
-    </w:p>
-    <w:p>
-      <w:pPr>
-        <w:pBdr>
-          <w:top w:val="nil"/>
-          <w:left w:val="nil"/>
-          <w:bottom w:val="nil"/>
-          <w:right w:val="nil"/>
-          <w:between w:val="nil"/>
-          <w:bar w:val="nil"/>
-        </w:pBdr>
-        <w:rPr>
-          <w:rFonts w:ascii="Courier New" w:eastAsia="Courier New" w:hAnsi="Courier New" w:cs="Courier New"/>
-        </w:rPr>
-      </w:pPr>
-      <w:r>
-        <w:rPr>
-          <w:rFonts w:ascii="Courier New" w:eastAsia="Courier New" w:hAnsi="Courier New" w:cs="Courier New"/>
-        </w:rPr>
-        <w:t>13. bundle install</w:t>
-      </w:r>
+        <w:t>set up the database</w:t>
+      </w:r>
+    </w:p>
+    <w:p>
+      <w:pPr>
+        <w:pBdr>
+          <w:top w:val="nil"/>
+          <w:left w:val="nil"/>
+          <w:bottom w:val="nil"/>
+          <w:right w:val="nil"/>
+          <w:between w:val="nil"/>
+          <w:bar w:val="nil"/>
+        </w:pBdr>
+        <w:rPr>
+          <w:rFonts w:ascii="Courier New" w:eastAsia="Courier New" w:hAnsi="Courier New" w:cs="Courier New"/>
+        </w:rPr>
+      </w:pPr>
+      <w:r>
+        <w:rPr>
+          <w:rFonts w:ascii="Courier New" w:eastAsia="Courier New" w:hAnsi="Courier New" w:cs="Courier New"/>
+        </w:rPr>
+        <w:t xml:space="preserve">14. rake </w:t>
+      </w:r>
+      <w:proofErr w:type="spellStart"/>
+      <w:r>
+        <w:rPr>
+          <w:rFonts w:ascii="Courier New" w:eastAsia="Courier New" w:hAnsi="Courier New" w:cs="Courier New"/>
+        </w:rPr>
+        <w:t>db:migrate</w:t>
+      </w:r>
+      <w:proofErr w:type="spellEnd"/>
     </w:p>
     <w:p>
       <w:pPr>
@@ -1884,37 +1996,184 @@
           <w:b/>
           <w:bCs/>
         </w:rPr>
-        <w:t>set up the database</w:t>
-      </w:r>
-    </w:p>
-    <w:p>
-      <w:pPr>
-        <w:pBdr>
-          <w:top w:val="nil"/>
-          <w:left w:val="nil"/>
-          <w:bottom w:val="nil"/>
-          <w:right w:val="nil"/>
-          <w:between w:val="nil"/>
-          <w:bar w:val="nil"/>
-        </w:pBdr>
-        <w:rPr>
-          <w:rFonts w:ascii="Courier New" w:eastAsia="Courier New" w:hAnsi="Courier New" w:cs="Courier New"/>
-        </w:rPr>
-      </w:pPr>
-      <w:r>
-        <w:rPr>
-          <w:rFonts w:ascii="Courier New" w:eastAsia="Courier New" w:hAnsi="Courier New" w:cs="Courier New"/>
-        </w:rPr>
-        <w:t xml:space="preserve">14. rake </w:t>
+        <w:t>Start the server!</w:t>
+      </w:r>
+    </w:p>
+    <w:p>
+      <w:pPr>
+        <w:pBdr>
+          <w:top w:val="nil"/>
+          <w:left w:val="nil"/>
+          <w:bottom w:val="nil"/>
+          <w:right w:val="nil"/>
+          <w:between w:val="nil"/>
+          <w:bar w:val="nil"/>
+        </w:pBdr>
+        <w:rPr>
+          <w:rFonts w:ascii="Courier New" w:eastAsia="Courier New" w:hAnsi="Courier New" w:cs="Courier New"/>
+        </w:rPr>
+      </w:pPr>
+      <w:r>
+        <w:rPr>
+          <w:rFonts w:ascii="Courier New" w:eastAsia="Courier New" w:hAnsi="Courier New" w:cs="Courier New"/>
+        </w:rPr>
+        <w:t>15. rails server</w:t>
+      </w:r>
+    </w:p>
+    <w:p>
+      <w:pPr>
+        <w:pStyle w:val="Heading2"/>
+      </w:pPr>
+      <w:bookmarkStart w:id="2" w:name="_Toc336258797"/>
+      <w:r>
+        <w:lastRenderedPageBreak/>
+        <w:t>2. Enabling Twitter Authentication</w:t>
+      </w:r>
+      <w:bookmarkEnd w:id="2"/>
+    </w:p>
+    <w:p>
+      <w:pPr>
+        <w:rPr>
+          <w:b/>
+        </w:rPr>
+      </w:pPr>
+    </w:p>
+    <w:p>
+      <w:r>
+        <w:rPr>
+          <w:b/>
+        </w:rPr>
+        <w:tab/>
+      </w:r>
+      <w:r>
+        <w:t xml:space="preserve">1. </w:t>
+      </w:r>
+      <w:hyperlink r:id="rId18" w:history="1">
+        <w:r>
+          <w:rPr>
+            <w:rStyle w:val="Hyperlink"/>
+          </w:rPr>
+          <w:t>Sign up</w:t>
+        </w:r>
+      </w:hyperlink>
+      <w:r>
+        <w:t xml:space="preserve"> for a Twitter application</w:t>
+      </w:r>
+    </w:p>
+    <w:p>
+      <w:pPr>
+        <w:pBdr>
+          <w:top w:val="nil"/>
+          <w:left w:val="nil"/>
+          <w:bottom w:val="nil"/>
+          <w:right w:val="nil"/>
+          <w:between w:val="nil"/>
+          <w:bar w:val="nil"/>
+        </w:pBdr>
+        <w:rPr>
+          <w:rFonts w:eastAsia="Courier New"/>
+        </w:rPr>
+      </w:pPr>
+      <w:r>
+        <w:rPr>
+          <w:rFonts w:eastAsia="Courier New"/>
+        </w:rPr>
+        <w:tab/>
+      </w:r>
+      <w:r>
+        <w:rPr>
+          <w:rFonts w:eastAsia="Courier New"/>
+        </w:rPr>
+        <w:t xml:space="preserve">2. </w:t>
+      </w:r>
+      <w:r>
+        <w:rPr>
+          <w:rFonts w:eastAsia="Courier New"/>
+        </w:rPr>
+        <w:t>In /</w:t>
       </w:r>
       <w:proofErr w:type="spellStart"/>
       <w:r>
         <w:rPr>
-          <w:rFonts w:ascii="Courier New" w:eastAsia="Courier New" w:hAnsi="Courier New" w:cs="Courier New"/>
-        </w:rPr>
-        <w:t>db:migrate</w:t>
+          <w:rFonts w:eastAsia="Courier New"/>
+        </w:rPr>
+        <w:t>src</w:t>
       </w:r>
       <w:proofErr w:type="spellEnd"/>
+      <w:r>
+        <w:rPr>
+          <w:rFonts w:eastAsia="Courier New"/>
+        </w:rPr>
+        <w:t>/</w:t>
+      </w:r>
+      <w:proofErr w:type="spellStart"/>
+      <w:r>
+        <w:rPr>
+          <w:rFonts w:eastAsia="Courier New"/>
+        </w:rPr>
+        <w:t>config</w:t>
+      </w:r>
+      <w:proofErr w:type="spellEnd"/>
+      <w:r>
+        <w:rPr>
+          <w:rFonts w:eastAsia="Courier New"/>
+        </w:rPr>
+        <w:t>/initializers/</w:t>
+      </w:r>
+      <w:proofErr w:type="spellStart"/>
+      <w:r>
+        <w:rPr>
+          <w:rFonts w:eastAsia="Courier New"/>
+        </w:rPr>
+        <w:t>openid.rb</w:t>
+      </w:r>
+      <w:proofErr w:type="spellEnd"/>
+      <w:r>
+        <w:rPr>
+          <w:rFonts w:eastAsia="Courier New"/>
+        </w:rPr>
+        <w:t>, add the following before the last line</w:t>
+      </w:r>
+      <w:r>
+        <w:rPr>
+          <w:rFonts w:eastAsia="Courier New"/>
+        </w:rPr>
+        <w:t xml:space="preserve">, replacing </w:t>
+      </w:r>
+      <w:proofErr w:type="spellStart"/>
+      <w:r>
+        <w:rPr>
+          <w:rFonts w:ascii="Courier New" w:eastAsia="Courier New" w:hAnsi="Courier New" w:cs="Courier New"/>
+        </w:rPr>
+        <w:t>Consumer_Key</w:t>
+      </w:r>
+      <w:proofErr w:type="spellEnd"/>
+      <w:r>
+        <w:rPr>
+          <w:rFonts w:eastAsia="Courier New"/>
+        </w:rPr>
+        <w:t xml:space="preserve"> and </w:t>
+      </w:r>
+      <w:proofErr w:type="spellStart"/>
+      <w:r>
+        <w:rPr>
+          <w:rFonts w:ascii="Courier New" w:eastAsia="Courier New" w:hAnsi="Courier New" w:cs="Courier New"/>
+        </w:rPr>
+        <w:t>Consumer_Secret</w:t>
+      </w:r>
+      <w:proofErr w:type="spellEnd"/>
+      <w:r>
+        <w:rPr>
+          <w:rFonts w:eastAsia="Courier New"/>
+        </w:rPr>
+        <w:t xml:space="preserve"> with the corresponding values supplied by Twitter</w:t>
+      </w:r>
+      <w:r>
+        <w:rPr>
+          <w:rFonts w:eastAsia="Courier New"/>
+        </w:rPr>
+        <w:t>:</w:t>
+      </w:r>
     </w:p>
     <w:p>
       <w:pPr>
@@ -1939,62 +2198,89 @@
       <w:r>
         <w:rPr>
           <w:rFonts w:ascii="Courier New" w:eastAsia="Courier New" w:hAnsi="Courier New" w:cs="Courier New"/>
-          <w:b/>
-          <w:bCs/>
-        </w:rPr>
-        <w:t>Start the server!</w:t>
-      </w:r>
-    </w:p>
-    <w:p>
-      <w:pPr>
-        <w:pBdr>
-          <w:top w:val="nil"/>
-          <w:left w:val="nil"/>
-          <w:bottom w:val="nil"/>
-          <w:right w:val="nil"/>
-          <w:between w:val="nil"/>
-          <w:bar w:val="nil"/>
-        </w:pBdr>
-        <w:rPr>
-          <w:rFonts w:ascii="Courier New" w:eastAsia="Courier New" w:hAnsi="Courier New" w:cs="Courier New"/>
-        </w:rPr>
-      </w:pPr>
-      <w:r>
-        <w:rPr>
-          <w:rFonts w:ascii="Courier New" w:eastAsia="Courier New" w:hAnsi="Courier New" w:cs="Courier New"/>
-        </w:rPr>
-        <w:t>15. rails server</w:t>
-      </w:r>
-    </w:p>
-    <w:p>
-      <w:pPr>
-        <w:pBdr>
-          <w:top w:val="nil"/>
-          <w:left w:val="nil"/>
-          <w:bottom w:val="nil"/>
-          <w:right w:val="nil"/>
-          <w:between w:val="nil"/>
-          <w:bar w:val="nil"/>
-        </w:pBdr>
-        <w:rPr>
-          <w:rFonts w:ascii="Courier New" w:eastAsia="Courier New" w:hAnsi="Courier New" w:cs="Courier New"/>
-        </w:rPr>
-      </w:pPr>
-    </w:p>
-    <w:p>
-      <w:pPr>
-        <w:pBdr>
-          <w:top w:val="nil"/>
-          <w:left w:val="nil"/>
-          <w:bottom w:val="nil"/>
-          <w:right w:val="nil"/>
-          <w:between w:val="nil"/>
-          <w:bar w:val="nil"/>
-        </w:pBdr>
-        <w:rPr>
-          <w:rFonts w:ascii="Courier New" w:eastAsia="Courier New" w:hAnsi="Courier New" w:cs="Courier New"/>
-        </w:rPr>
-      </w:pPr>
+        </w:rPr>
+        <w:tab/>
+      </w:r>
+      <w:proofErr w:type="gramStart"/>
+      <w:r>
+        <w:rPr>
+          <w:rFonts w:ascii="Courier New" w:eastAsia="Courier New" w:hAnsi="Courier New" w:cs="Courier New"/>
+        </w:rPr>
+        <w:t>p</w:t>
+      </w:r>
+      <w:r>
+        <w:rPr>
+          <w:rFonts w:ascii="Courier New" w:eastAsia="Courier New" w:hAnsi="Courier New" w:cs="Courier New"/>
+        </w:rPr>
+        <w:t>rovider</w:t>
+      </w:r>
+      <w:proofErr w:type="gramEnd"/>
+      <w:r>
+        <w:rPr>
+          <w:rFonts w:ascii="Courier New" w:eastAsia="Courier New" w:hAnsi="Courier New" w:cs="Courier New"/>
+        </w:rPr>
+        <w:t xml:space="preserve"> :twitter, ‘</w:t>
+      </w:r>
+      <w:proofErr w:type="spellStart"/>
+      <w:r>
+        <w:rPr>
+          <w:rFonts w:ascii="Courier New" w:eastAsia="Courier New" w:hAnsi="Courier New" w:cs="Courier New"/>
+        </w:rPr>
+        <w:t>Consumer_Key</w:t>
+      </w:r>
+      <w:proofErr w:type="spellEnd"/>
+      <w:r>
+        <w:rPr>
+          <w:rFonts w:ascii="Courier New" w:eastAsia="Courier New" w:hAnsi="Courier New" w:cs="Courier New"/>
+        </w:rPr>
+        <w:t>’, ‘</w:t>
+      </w:r>
+      <w:proofErr w:type="spellStart"/>
+      <w:r>
+        <w:rPr>
+          <w:rFonts w:ascii="Courier New" w:eastAsia="Courier New" w:hAnsi="Courier New" w:cs="Courier New"/>
+        </w:rPr>
+        <w:t>Consumer_Secret</w:t>
+      </w:r>
+      <w:proofErr w:type="spellEnd"/>
+      <w:r>
+        <w:rPr>
+          <w:rFonts w:ascii="Courier New" w:eastAsia="Courier New" w:hAnsi="Courier New" w:cs="Courier New"/>
+        </w:rPr>
+        <w:t>’</w:t>
+      </w:r>
+    </w:p>
+    <w:p>
+      <w:pPr>
+        <w:pBdr>
+          <w:top w:val="nil"/>
+          <w:left w:val="nil"/>
+          <w:bottom w:val="nil"/>
+          <w:right w:val="nil"/>
+          <w:between w:val="nil"/>
+          <w:bar w:val="nil"/>
+        </w:pBdr>
+        <w:rPr>
+          <w:rFonts w:ascii="Courier New" w:eastAsia="Courier New" w:hAnsi="Courier New" w:cs="Courier New"/>
+        </w:rPr>
+      </w:pPr>
+    </w:p>
+    <w:p>
+      <w:pPr>
+        <w:pBdr>
+          <w:top w:val="nil"/>
+          <w:left w:val="nil"/>
+          <w:bottom w:val="nil"/>
+          <w:right w:val="nil"/>
+          <w:between w:val="nil"/>
+          <w:bar w:val="nil"/>
+        </w:pBdr>
+        <w:rPr>
+          <w:rFonts w:ascii="Courier New" w:eastAsia="Courier New" w:hAnsi="Courier New" w:cs="Courier New"/>
+        </w:rPr>
+      </w:pPr>
+      <w:bookmarkStart w:id="3" w:name="_GoBack"/>
+      <w:bookmarkEnd w:id="3"/>
     </w:p>
     <w:sectPr>
       <w:pgSz w:w="12240" w:h="15840"/>
@@ -2269,7 +2555,6 @@
   <w:style w:type="character" w:default="1" w:styleId="DefaultParagraphFont">
     <w:name w:val="Default Paragraph Font"/>
     <w:uiPriority w:val="1"/>
-    <w:semiHidden/>
     <w:unhideWhenUsed/>
   </w:style>
   <w:style w:type="table" w:default="1" w:styleId="TableNormal">
@@ -2686,7 +2971,6 @@
   <w:style w:type="character" w:default="1" w:styleId="DefaultParagraphFont">
     <w:name w:val="Default Paragraph Font"/>
     <w:uiPriority w:val="1"/>
-    <w:semiHidden/>
     <w:unhideWhenUsed/>
   </w:style>
   <w:style w:type="table" w:default="1" w:styleId="TableNormal">
@@ -2904,39 +3188,6 @@
               <w:color w:val="76923C" w:themeColor="accent3" w:themeShade="BF"/>
             </w:rPr>
             <w:t>[Type the author name]</w:t>
-          </w:r>
-        </w:p>
-      </w:docPartBody>
-    </w:docPart>
-    <w:docPart>
-      <w:docPartPr>
-        <w:name w:val="C727B6F88701406494FBA45EFE8B2828"/>
-        <w:category>
-          <w:name w:val="General"/>
-          <w:gallery w:val="placeholder"/>
-        </w:category>
-        <w:types>
-          <w:type w:val="bbPlcHdr"/>
-        </w:types>
-        <w:behaviors>
-          <w:behavior w:val="content"/>
-        </w:behaviors>
-        <w:guid w:val="{9FAD3B24-805F-4CA1-96FF-BBD1A1029468}"/>
-      </w:docPartPr>
-      <w:docPartBody>
-        <w:p>
-          <w:pPr>
-            <w:pStyle w:val="C727B6F88701406494FBA45EFE8B2828"/>
-          </w:pPr>
-          <w:r>
-            <w:rPr>
-              <w:b/>
-              <w:bCs/>
-              <w:caps/>
-              <w:sz w:val="72"/>
-              <w:szCs w:val="72"/>
-            </w:rPr>
-            <w:t>Type the document title</w:t>
           </w:r>
         </w:p>
       </w:docPartBody>
@@ -3013,8 +3264,10 @@
   </w:compat>
   <w:rsids>
     <w:rsidRoot w:val="003E6030"/>
+    <w:rsid w:val="000E070E"/>
     <w:rsid w:val="003E6030"/>
     <w:rsid w:val="0064311E"/>
+    <w:rsid w:val="00DA1CD0"/>
   </w:rsids>
   <m:mathPr>
     <m:mathFont m:val="Cambria Math"/>
@@ -3812,7 +4065,7 @@
 </file>
 
 <file path=customXml/itemProps2.xml><?xml version="1.0" encoding="utf-8"?>
-<ds:datastoreItem xmlns:ds="http://schemas.openxmlformats.org/officeDocument/2006/customXml" ds:itemID="{C96B524A-4A94-4517-889F-92BA38B364FA}">
+<ds:datastoreItem xmlns:ds="http://schemas.openxmlformats.org/officeDocument/2006/customXml" ds:itemID="{333B4FE0-3E5D-42E1-83A1-B69A58EC9BD8}">
   <ds:schemaRefs>
     <ds:schemaRef ds:uri="http://schemas.openxmlformats.org/officeDocument/2006/bibliography"/>
   </ds:schemaRefs>

</xml_diff>

<commit_message>
Fixed up deployment plan
</commit_message>
<xml_diff>
--- a/Documentation/CodeSwapDeploymentPlan.docx
+++ b/Documentation/CodeSwapDeploymentPlan.docx
@@ -22,6 +22,7 @@
       </w:sdtPr>
       <w:sdtEndPr>
         <w:rPr>
+          <w:i/>
           <w:noProof/>
         </w:rPr>
       </w:sdtEndPr>
@@ -140,38 +141,148 @@
                     <w:color w:val="76923C" w:themeColor="accent3" w:themeShade="BF"/>
                   </w:rPr>
                 </w:pPr>
+                <w:r>
+                  <w:rPr>
+                    <w:noProof/>
+                    <w:color w:val="76923C" w:themeColor="accent3" w:themeShade="BF"/>
+                    <w:lang w:eastAsia="en-US"/>
+                  </w:rPr>
+                  <mc:AlternateContent>
+                    <mc:Choice Requires="wps">
+                      <w:drawing>
+                        <wp:anchor distT="0" distB="0" distL="114300" distR="114300" simplePos="0" relativeHeight="251659264" behindDoc="0" locked="0" layoutInCell="1" allowOverlap="1" wp14:anchorId="786D6D98" wp14:editId="191260E0">
+                          <wp:simplePos x="0" y="0"/>
+                          <wp:positionH relativeFrom="column">
+                            <wp:posOffset>-36195</wp:posOffset>
+                          </wp:positionH>
+                          <wp:positionV relativeFrom="paragraph">
+                            <wp:posOffset>-33020</wp:posOffset>
+                          </wp:positionV>
+                          <wp:extent cx="2374265" cy="1403985"/>
+                          <wp:effectExtent l="0" t="0" r="0" b="0"/>
+                          <wp:wrapNone/>
+                          <wp:docPr id="307" name="Text Box 2"/>
+                          <wp:cNvGraphicFramePr>
+                            <a:graphicFrameLocks xmlns:a="http://schemas.openxmlformats.org/drawingml/2006/main"/>
+                          </wp:cNvGraphicFramePr>
+                          <a:graphic xmlns:a="http://schemas.openxmlformats.org/drawingml/2006/main">
+                            <a:graphicData uri="http://schemas.microsoft.com/office/word/2010/wordprocessingShape">
+                              <wps:wsp>
+                                <wps:cNvSpPr txBox="1">
+                                  <a:spLocks noChangeArrowheads="1"/>
+                                </wps:cNvSpPr>
+                                <wps:spPr bwMode="auto">
+                                  <a:xfrm>
+                                    <a:off x="0" y="0"/>
+                                    <a:ext cx="2374265" cy="1403985"/>
+                                  </a:xfrm>
+                                  <a:prstGeom prst="rect">
+                                    <a:avLst/>
+                                  </a:prstGeom>
+                                  <a:noFill/>
+                                  <a:ln w="9525">
+                                    <a:noFill/>
+                                    <a:miter lim="800000"/>
+                                    <a:headEnd/>
+                                    <a:tailEnd/>
+                                  </a:ln>
+                                </wps:spPr>
+                                <wps:txbx>
+                                  <w:txbxContent>
+                                    <w:p>
+                                      <w:r>
+                                        <w:t xml:space="preserve">Andrew </w:t>
+                                      </w:r>
+                                      <w:proofErr w:type="spellStart"/>
+                                      <w:r>
+                                        <w:t>Michaelis</w:t>
+                                      </w:r>
+                                      <w:proofErr w:type="spellEnd"/>
+                                    </w:p>
+                                    <w:p>
+                                      <w:r>
+                                        <w:t>Caleb Drake</w:t>
+                                      </w:r>
+                                    </w:p>
+                                    <w:p>
+                                      <w:r>
+                                        <w:t>Brandon Knight</w:t>
+                                      </w:r>
+                                    </w:p>
+                                    <w:p>
+                                      <w:r>
+                                        <w:t xml:space="preserve">Jackson </w:t>
+                                      </w:r>
+                                      <w:proofErr w:type="spellStart"/>
+                                      <w:r>
+                                        <w:t>Melling</w:t>
+                                      </w:r>
+                                      <w:proofErr w:type="spellEnd"/>
+                                    </w:p>
+                                  </w:txbxContent>
+                                </wps:txbx>
+                                <wps:bodyPr rot="0" vert="horz" wrap="square" lIns="91440" tIns="45720" rIns="91440" bIns="45720" anchor="t" anchorCtr="0">
+                                  <a:spAutoFit/>
+                                </wps:bodyPr>
+                              </wps:wsp>
+                            </a:graphicData>
+                          </a:graphic>
+                          <wp14:sizeRelH relativeFrom="margin">
+                            <wp14:pctWidth>0</wp14:pctWidth>
+                          </wp14:sizeRelH>
+                          <wp14:sizeRelV relativeFrom="margin">
+                            <wp14:pctHeight>0</wp14:pctHeight>
+                          </wp14:sizeRelV>
+                        </wp:anchor>
+                      </w:drawing>
+                    </mc:Choice>
+                    <mc:Fallback>
+                      <w:pict>
+                        <v:shapetype id="_x0000_t202" coordsize="21600,21600" o:spt="202" path="m,l,21600r21600,l21600,xe">
+                          <v:stroke joinstyle="miter"/>
+                          <v:path gradientshapeok="t" o:connecttype="rect"/>
+                        </v:shapetype>
+                        <v:shape id="Text Box 2" o:spid="_x0000_s1026" type="#_x0000_t202" style="position:absolute;margin-left:-2.85pt;margin-top:-2.6pt;width:186.95pt;height:110.55pt;z-index:251659264;visibility:visible;mso-wrap-style:square;mso-width-percent:0;mso-height-percent:0;mso-wrap-distance-left:9pt;mso-wrap-distance-top:0;mso-wrap-distance-right:9pt;mso-wrap-distance-bottom:0;mso-position-horizontal:absolute;mso-position-horizontal-relative:text;mso-position-vertical:absolute;mso-position-vertical-relative:text;mso-width-percent:0;mso-height-percent:0;mso-width-relative:margin;mso-height-relative:margin;v-text-anchor:top" o:gfxdata="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" filled="f" stroked="f">
+                          <v:textbox style="mso-fit-shape-to-text:t">
+                            <w:txbxContent>
+                              <w:p>
+                                <w:r>
+                                  <w:t xml:space="preserve">Andrew </w:t>
+                                </w:r>
+                                <w:proofErr w:type="spellStart"/>
+                                <w:r>
+                                  <w:t>Michaelis</w:t>
+                                </w:r>
+                                <w:proofErr w:type="spellEnd"/>
+                              </w:p>
+                              <w:p>
+                                <w:r>
+                                  <w:t>Caleb Drake</w:t>
+                                </w:r>
+                              </w:p>
+                              <w:p>
+                                <w:r>
+                                  <w:t>Brandon Knight</w:t>
+                                </w:r>
+                              </w:p>
+                              <w:p>
+                                <w:r>
+                                  <w:t xml:space="preserve">Jackson </w:t>
+                                </w:r>
+                                <w:proofErr w:type="spellStart"/>
+                                <w:r>
+                                  <w:t>Melling</w:t>
+                                </w:r>
+                                <w:proofErr w:type="spellEnd"/>
+                              </w:p>
+                            </w:txbxContent>
+                          </v:textbox>
+                        </v:shape>
+                      </w:pict>
+                    </mc:Fallback>
+                  </mc:AlternateContent>
+                </w:r>
               </w:p>
-              <w:sdt>
-                <w:sdtPr>
-                  <w:rPr>
-                    <w:color w:val="76923C" w:themeColor="accent3" w:themeShade="BF"/>
-                  </w:rPr>
-                  <w:alias w:val="Author"/>
-                  <w:id w:val="15676130"/>
-                  <w:placeholder>
-                    <w:docPart w:val="E94885B07C1B4413B28420A42018E1B5"/>
-                  </w:placeholder>
-                  <w:dataBinding w:prefixMappings="xmlns:ns0='http://schemas.openxmlformats.org/package/2006/metadata/core-properties' xmlns:ns1='http://purl.org/dc/elements/1.1/'" w:xpath="/ns0:coreProperties[1]/ns1:creator[1]" w:storeItemID="{6C3C8BC8-F283-45AE-878A-BAB7291924A1}"/>
-                  <w:text/>
-                </w:sdtPr>
-                <w:sdtEndPr/>
-                <w:sdtContent>
-                  <w:p>
-                    <w:pPr>
-                      <w:pStyle w:val="NoSpacing"/>
-                      <w:rPr>
-                        <w:color w:val="76923C" w:themeColor="accent3" w:themeShade="BF"/>
-                      </w:rPr>
-                    </w:pPr>
-                    <w:r>
-                      <w:rPr>
-                        <w:color w:val="76923C" w:themeColor="accent3" w:themeShade="BF"/>
-                      </w:rPr>
-                      <w:t>Andrew Michaelis, Caleb Drake, Brandon Knight, Jackson Melling</w:t>
-                    </w:r>
-                  </w:p>
-                </w:sdtContent>
-              </w:sdt>
               <w:p>
                 <w:pPr>
                   <w:pStyle w:val="NoSpacing"/>
@@ -210,34 +321,135 @@
                     <w:szCs w:val="72"/>
                   </w:rPr>
                 </w:pPr>
-                <w:sdt>
-                  <w:sdtPr>
-                    <w:rPr>
-                      <w:b/>
-                      <w:bCs/>
-                      <w:caps/>
-                      <w:sz w:val="72"/>
-                      <w:szCs w:val="72"/>
-                    </w:rPr>
-                    <w:alias w:val="Title"/>
-                    <w:id w:val="15676137"/>
-                    <w:dataBinding w:prefixMappings="xmlns:ns0='http://schemas.openxmlformats.org/package/2006/metadata/core-properties' xmlns:ns1='http://purl.org/dc/elements/1.1/'" w:xpath="/ns0:coreProperties[1]/ns1:title[1]" w:storeItemID="{6C3C8BC8-F283-45AE-878A-BAB7291924A1}"/>
-                    <w:text/>
-                  </w:sdtPr>
-                  <w:sdtEndPr/>
-                  <w:sdtContent>
-                    <w:r>
-                      <w:rPr>
-                        <w:b/>
-                        <w:bCs/>
-                        <w:caps/>
-                        <w:sz w:val="72"/>
-                        <w:szCs w:val="72"/>
-                      </w:rPr>
-                      <w:t>CodeSwap DeploYment Plan</w:t>
-                    </w:r>
-                  </w:sdtContent>
-                </w:sdt>
+                <w:r>
+                  <w:rPr>
+                    <w:b/>
+                    <w:bCs/>
+                    <w:caps/>
+                    <w:noProof/>
+                    <w:sz w:val="72"/>
+                    <w:szCs w:val="72"/>
+                    <w:lang w:eastAsia="en-US"/>
+                  </w:rPr>
+                  <mc:AlternateContent>
+                    <mc:Choice Requires="wps">
+                      <w:drawing>
+                        <wp:anchor distT="0" distB="0" distL="114300" distR="114300" simplePos="0" relativeHeight="251661312" behindDoc="0" locked="0" layoutInCell="1" allowOverlap="1" wp14:anchorId="2CD7A6CB" wp14:editId="68268965">
+                          <wp:simplePos x="0" y="0"/>
+                          <wp:positionH relativeFrom="column">
+                            <wp:align>center</wp:align>
+                          </wp:positionH>
+                          <wp:positionV relativeFrom="paragraph">
+                            <wp:posOffset>0</wp:posOffset>
+                          </wp:positionV>
+                          <wp:extent cx="4988257" cy="1403985"/>
+                          <wp:effectExtent l="0" t="0" r="3175" b="635"/>
+                          <wp:wrapNone/>
+                          <wp:docPr id="1" name="Text Box 2"/>
+                          <wp:cNvGraphicFramePr>
+                            <a:graphicFrameLocks xmlns:a="http://schemas.openxmlformats.org/drawingml/2006/main"/>
+                          </wp:cNvGraphicFramePr>
+                          <a:graphic xmlns:a="http://schemas.openxmlformats.org/drawingml/2006/main">
+                            <a:graphicData uri="http://schemas.microsoft.com/office/word/2010/wordprocessingShape">
+                              <wps:wsp>
+                                <wps:cNvSpPr txBox="1">
+                                  <a:spLocks noChangeArrowheads="1"/>
+                                </wps:cNvSpPr>
+                                <wps:spPr bwMode="auto">
+                                  <a:xfrm>
+                                    <a:off x="0" y="0"/>
+                                    <a:ext cx="4988257" cy="1403985"/>
+                                  </a:xfrm>
+                                  <a:prstGeom prst="rect">
+                                    <a:avLst/>
+                                  </a:prstGeom>
+                                  <a:solidFill>
+                                    <a:srgbClr val="FFFFFF"/>
+                                  </a:solidFill>
+                                  <a:ln w="9525">
+                                    <a:noFill/>
+                                    <a:miter lim="800000"/>
+                                    <a:headEnd/>
+                                    <a:tailEnd/>
+                                  </a:ln>
+                                </wps:spPr>
+                                <wps:txbx>
+                                  <w:txbxContent>
+                                    <w:p>
+                                      <w:pPr>
+                                        <w:rPr>
+                                          <w:sz w:val="56"/>
+                                        </w:rPr>
+                                      </w:pPr>
+                                      <w:bookmarkStart w:id="1" w:name="_GoBack"/>
+                                      <w:proofErr w:type="spellStart"/>
+                                      <w:r>
+                                        <w:rPr>
+                                          <w:sz w:val="56"/>
+                                        </w:rPr>
+                                        <w:t>CodeSwap</w:t>
+                                      </w:r>
+                                      <w:proofErr w:type="spellEnd"/>
+                                      <w:r>
+                                        <w:rPr>
+                                          <w:sz w:val="56"/>
+                                        </w:rPr>
+                                        <w:t xml:space="preserve"> Deployment Plan</w:t>
+                                      </w:r>
+                                      <w:bookmarkEnd w:id="1"/>
+                                    </w:p>
+                                  </w:txbxContent>
+                                </wps:txbx>
+                                <wps:bodyPr rot="0" vert="horz" wrap="square" lIns="91440" tIns="45720" rIns="91440" bIns="45720" anchor="t" anchorCtr="0">
+                                  <a:spAutoFit/>
+                                </wps:bodyPr>
+                              </wps:wsp>
+                            </a:graphicData>
+                          </a:graphic>
+                          <wp14:sizeRelH relativeFrom="margin">
+                            <wp14:pctWidth>0</wp14:pctWidth>
+                          </wp14:sizeRelH>
+                          <wp14:sizeRelV relativeFrom="margin">
+                            <wp14:pctHeight>20000</wp14:pctHeight>
+                          </wp14:sizeRelV>
+                        </wp:anchor>
+                      </w:drawing>
+                    </mc:Choice>
+                    <mc:Fallback>
+                      <w:pict>
+                        <v:shape id="_x0000_s1027" type="#_x0000_t202" style="position:absolute;margin-left:0;margin-top:0;width:392.8pt;height:110.55pt;z-index:251661312;visibility:visible;mso-wrap-style:square;mso-width-percent:0;mso-height-percent:200;mso-wrap-distance-left:9pt;mso-wrap-distance-top:0;mso-wrap-distance-right:9pt;mso-wrap-distance-bottom:0;mso-position-horizontal:center;mso-position-horizontal-relative:text;mso-position-vertical:absolute;mso-position-vertical-relative:text;mso-width-percent:0;mso-height-percent:200;mso-width-relative:margin;mso-height-relative:margin;v-text-anchor:top" o:gfxdata="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" stroked="f">
+                          <v:textbox style="mso-fit-shape-to-text:t">
+                            <w:txbxContent>
+                              <w:p>
+                                <w:pPr>
+                                  <w:rPr>
+                                    <w:sz w:val="56"/>
+                                  </w:rPr>
+                                </w:pPr>
+                                <w:bookmarkStart w:id="2" w:name="_GoBack"/>
+                                <w:proofErr w:type="spellStart"/>
+                                <w:r>
+                                  <w:rPr>
+                                    <w:sz w:val="56"/>
+                                  </w:rPr>
+                                  <w:t>CodeSwap</w:t>
+                                </w:r>
+                                <w:proofErr w:type="spellEnd"/>
+                                <w:r>
+                                  <w:rPr>
+                                    <w:sz w:val="56"/>
+                                  </w:rPr>
+                                  <w:t xml:space="preserve"> Deployment Plan</w:t>
+                                </w:r>
+                                <w:bookmarkEnd w:id="2"/>
+                              </w:p>
+                            </w:txbxContent>
+                          </v:textbox>
+                        </v:shape>
+                      </w:pict>
+                    </mc:Fallback>
+                  </mc:AlternateContent>
+                </w:r>
               </w:p>
             </w:tc>
           </w:tr>
@@ -261,10 +473,14 @@
         <w:p>
           <w:pPr>
             <w:pStyle w:val="TOCHeading"/>
+            <w:rPr>
+              <w:i/>
+            </w:rPr>
           </w:pPr>
           <w:r>
             <w:rPr>
               <w:rFonts w:ascii="Arial" w:eastAsia="Arial" w:hAnsi="Arial" w:cs="Arial"/>
+              <w:i/>
               <w:noProof/>
               <w:color w:val="000000"/>
               <w:sz w:val="22"/>
@@ -328,7 +544,7 @@
           <w:r>
             <w:fldChar w:fldCharType="separate"/>
           </w:r>
-          <w:hyperlink w:anchor="_Toc340057809" w:history="1">
+          <w:hyperlink w:anchor="_Toc340059169" w:history="1">
             <w:r>
               <w:rPr>
                 <w:rStyle w:val="Hyperlink"/>
@@ -355,7 +571,7 @@
                 <w:noProof/>
                 <w:webHidden/>
               </w:rPr>
-              <w:instrText xml:space="preserve"> PAGEREF _Toc340057809 \h </w:instrText>
+              <w:instrText xml:space="preserve"> PAGEREF _Toc340059169 \h </w:instrText>
             </w:r>
             <w:r>
               <w:rPr>
@@ -398,7 +614,7 @@
               <w:color w:val="auto"/>
             </w:rPr>
           </w:pPr>
-          <w:hyperlink w:anchor="_Toc340057810" w:history="1">
+          <w:hyperlink w:anchor="_Toc340059170" w:history="1">
             <w:r>
               <w:rPr>
                 <w:rStyle w:val="Hyperlink"/>
@@ -425,7 +641,7 @@
                 <w:noProof/>
                 <w:webHidden/>
               </w:rPr>
-              <w:instrText xml:space="preserve"> PAGEREF _Toc340057810 \h </w:instrText>
+              <w:instrText xml:space="preserve"> PAGEREF _Toc340059170 \h </w:instrText>
             </w:r>
             <w:r>
               <w:rPr>
@@ -468,7 +684,7 @@
               <w:color w:val="auto"/>
             </w:rPr>
           </w:pPr>
-          <w:hyperlink w:anchor="_Toc340057811" w:history="1">
+          <w:hyperlink w:anchor="_Toc340059171" w:history="1">
             <w:r>
               <w:rPr>
                 <w:rStyle w:val="Hyperlink"/>
@@ -495,7 +711,7 @@
                 <w:noProof/>
                 <w:webHidden/>
               </w:rPr>
-              <w:instrText xml:space="preserve"> PAGEREF _Toc340057811 \h </w:instrText>
+              <w:instrText xml:space="preserve"> PAGEREF _Toc340059171 \h </w:instrText>
             </w:r>
             <w:r>
               <w:rPr>
@@ -538,7 +754,7 @@
               <w:color w:val="auto"/>
             </w:rPr>
           </w:pPr>
-          <w:hyperlink w:anchor="_Toc340057812" w:history="1">
+          <w:hyperlink w:anchor="_Toc340059172" w:history="1">
             <w:r>
               <w:rPr>
                 <w:rStyle w:val="Hyperlink"/>
@@ -565,7 +781,7 @@
                 <w:noProof/>
                 <w:webHidden/>
               </w:rPr>
-              <w:instrText xml:space="preserve"> PAGEREF _Toc340057812 \h </w:instrText>
+              <w:instrText xml:space="preserve"> PAGEREF _Toc340059172 \h </w:instrText>
             </w:r>
             <w:r>
               <w:rPr>
@@ -608,12 +824,222 @@
               <w:color w:val="auto"/>
             </w:rPr>
           </w:pPr>
-          <w:hyperlink w:anchor="_Toc340057813" w:history="1">
+          <w:hyperlink w:anchor="_Toc340059173" w:history="1">
             <w:r>
               <w:rPr>
                 <w:rStyle w:val="Hyperlink"/>
                 <w:noProof/>
               </w:rPr>
+              <w:t>5. Setting up the Emailer</w:t>
+            </w:r>
+            <w:r>
+              <w:rPr>
+                <w:noProof/>
+                <w:webHidden/>
+              </w:rPr>
+              <w:tab/>
+            </w:r>
+            <w:r>
+              <w:rPr>
+                <w:noProof/>
+                <w:webHidden/>
+              </w:rPr>
+              <w:fldChar w:fldCharType="begin"/>
+            </w:r>
+            <w:r>
+              <w:rPr>
+                <w:noProof/>
+                <w:webHidden/>
+              </w:rPr>
+              <w:instrText xml:space="preserve"> PAGEREF _Toc340059173 \h </w:instrText>
+            </w:r>
+            <w:r>
+              <w:rPr>
+                <w:noProof/>
+                <w:webHidden/>
+              </w:rPr>
+            </w:r>
+            <w:r>
+              <w:rPr>
+                <w:noProof/>
+                <w:webHidden/>
+              </w:rPr>
+              <w:fldChar w:fldCharType="separate"/>
+            </w:r>
+            <w:r>
+              <w:rPr>
+                <w:noProof/>
+                <w:webHidden/>
+              </w:rPr>
+              <w:t>3</w:t>
+            </w:r>
+            <w:r>
+              <w:rPr>
+                <w:noProof/>
+                <w:webHidden/>
+              </w:rPr>
+              <w:fldChar w:fldCharType="end"/>
+            </w:r>
+          </w:hyperlink>
+        </w:p>
+        <w:p>
+          <w:pPr>
+            <w:pStyle w:val="TOC2"/>
+            <w:tabs>
+              <w:tab w:val="right" w:leader="dot" w:pos="9350"/>
+            </w:tabs>
+            <w:rPr>
+              <w:rFonts w:asciiTheme="minorHAnsi" w:eastAsiaTheme="minorEastAsia" w:hAnsiTheme="minorHAnsi" w:cstheme="minorBidi"/>
+              <w:noProof/>
+              <w:color w:val="auto"/>
+            </w:rPr>
+          </w:pPr>
+          <w:hyperlink w:anchor="_Toc340059174" w:history="1">
+            <w:r>
+              <w:rPr>
+                <w:rStyle w:val="Hyperlink"/>
+                <w:noProof/>
+              </w:rPr>
+              <w:t>6. Setting up the Server</w:t>
+            </w:r>
+            <w:r>
+              <w:rPr>
+                <w:noProof/>
+                <w:webHidden/>
+              </w:rPr>
+              <w:tab/>
+            </w:r>
+            <w:r>
+              <w:rPr>
+                <w:noProof/>
+                <w:webHidden/>
+              </w:rPr>
+              <w:fldChar w:fldCharType="begin"/>
+            </w:r>
+            <w:r>
+              <w:rPr>
+                <w:noProof/>
+                <w:webHidden/>
+              </w:rPr>
+              <w:instrText xml:space="preserve"> PAGEREF _Toc340059174 \h </w:instrText>
+            </w:r>
+            <w:r>
+              <w:rPr>
+                <w:noProof/>
+                <w:webHidden/>
+              </w:rPr>
+            </w:r>
+            <w:r>
+              <w:rPr>
+                <w:noProof/>
+                <w:webHidden/>
+              </w:rPr>
+              <w:fldChar w:fldCharType="separate"/>
+            </w:r>
+            <w:r>
+              <w:rPr>
+                <w:noProof/>
+                <w:webHidden/>
+              </w:rPr>
+              <w:t>3</w:t>
+            </w:r>
+            <w:r>
+              <w:rPr>
+                <w:noProof/>
+                <w:webHidden/>
+              </w:rPr>
+              <w:fldChar w:fldCharType="end"/>
+            </w:r>
+          </w:hyperlink>
+        </w:p>
+        <w:p>
+          <w:pPr>
+            <w:pStyle w:val="TOC2"/>
+            <w:tabs>
+              <w:tab w:val="right" w:leader="dot" w:pos="9350"/>
+            </w:tabs>
+            <w:rPr>
+              <w:rFonts w:asciiTheme="minorHAnsi" w:eastAsiaTheme="minorEastAsia" w:hAnsiTheme="minorHAnsi" w:cstheme="minorBidi"/>
+              <w:noProof/>
+              <w:color w:val="auto"/>
+            </w:rPr>
+          </w:pPr>
+          <w:hyperlink w:anchor="_Toc340059175" w:history="1">
+            <w:r>
+              <w:rPr>
+                <w:rStyle w:val="Hyperlink"/>
+                <w:noProof/>
+              </w:rPr>
+              <w:t>7. Launching the Application</w:t>
+            </w:r>
+            <w:r>
+              <w:rPr>
+                <w:noProof/>
+                <w:webHidden/>
+              </w:rPr>
+              <w:tab/>
+            </w:r>
+            <w:r>
+              <w:rPr>
+                <w:noProof/>
+                <w:webHidden/>
+              </w:rPr>
+              <w:fldChar w:fldCharType="begin"/>
+            </w:r>
+            <w:r>
+              <w:rPr>
+                <w:noProof/>
+                <w:webHidden/>
+              </w:rPr>
+              <w:instrText xml:space="preserve"> PAGEREF _Toc340059175 \h </w:instrText>
+            </w:r>
+            <w:r>
+              <w:rPr>
+                <w:noProof/>
+                <w:webHidden/>
+              </w:rPr>
+            </w:r>
+            <w:r>
+              <w:rPr>
+                <w:noProof/>
+                <w:webHidden/>
+              </w:rPr>
+              <w:fldChar w:fldCharType="separate"/>
+            </w:r>
+            <w:r>
+              <w:rPr>
+                <w:noProof/>
+                <w:webHidden/>
+              </w:rPr>
+              <w:t>3</w:t>
+            </w:r>
+            <w:r>
+              <w:rPr>
+                <w:noProof/>
+                <w:webHidden/>
+              </w:rPr>
+              <w:fldChar w:fldCharType="end"/>
+            </w:r>
+          </w:hyperlink>
+        </w:p>
+        <w:p>
+          <w:pPr>
+            <w:pStyle w:val="TOC2"/>
+            <w:tabs>
+              <w:tab w:val="right" w:leader="dot" w:pos="9350"/>
+            </w:tabs>
+            <w:rPr>
+              <w:rFonts w:asciiTheme="minorHAnsi" w:eastAsiaTheme="minorEastAsia" w:hAnsiTheme="minorHAnsi" w:cstheme="minorBidi"/>
+              <w:noProof/>
+              <w:color w:val="auto"/>
+            </w:rPr>
+          </w:pPr>
+          <w:hyperlink w:anchor="_Toc340059176" w:history="1">
+            <w:r>
+              <w:rPr>
+                <w:rStyle w:val="Hyperlink"/>
+                <w:noProof/>
+              </w:rPr>
               <w:t>References</w:t>
             </w:r>
             <w:r>
@@ -635,7 +1061,7 @@
                 <w:noProof/>
                 <w:webHidden/>
               </w:rPr>
-              <w:instrText xml:space="preserve"> PAGEREF _Toc340057813 \h </w:instrText>
+              <w:instrText xml:space="preserve"> PAGEREF _Toc340059176 \h </w:instrText>
             </w:r>
             <w:r>
               <w:rPr>
@@ -655,7 +1081,7 @@
                 <w:noProof/>
                 <w:webHidden/>
               </w:rPr>
-              <w:t>3</w:t>
+              <w:t>4</w:t>
             </w:r>
             <w:r>
               <w:rPr>
@@ -691,13 +1117,13 @@
           <w:bar w:val="nil"/>
         </w:pBdr>
       </w:pPr>
-      <w:bookmarkStart w:id="1" w:name="_Toc340057809"/>
+      <w:bookmarkStart w:id="3" w:name="_Toc340059169"/>
       <w:r>
         <w:lastRenderedPageBreak/>
         <w:t>1. Installing the application</w:t>
       </w:r>
       <w:bookmarkEnd w:id="0"/>
-      <w:bookmarkEnd w:id="1"/>
+      <w:bookmarkEnd w:id="3"/>
     </w:p>
     <w:p>
       <w:pPr>
@@ -712,8 +1138,13 @@
       </w:pPr>
       <w:r>
         <w:tab/>
-        <w:t>1. Install Git</w:t>
-      </w:r>
+        <w:t xml:space="preserve">1. Install </w:t>
+      </w:r>
+      <w:proofErr w:type="spellStart"/>
+      <w:r>
+        <w:t>Git</w:t>
+      </w:r>
+      <w:proofErr w:type="spellEnd"/>
     </w:p>
     <w:p>
       <w:pPr>
@@ -735,12 +1166,30 @@
       <w:r>
         <w:tab/>
       </w:r>
-      <w:r>
-        <w:rPr>
-          <w:rFonts w:ascii="Courier New" w:hAnsi="Courier New" w:cs="Courier New"/>
-        </w:rPr>
-        <w:t>sudo apt-get install git</w:t>
-      </w:r>
+      <w:proofErr w:type="spellStart"/>
+      <w:proofErr w:type="gramStart"/>
+      <w:r>
+        <w:rPr>
+          <w:rFonts w:ascii="Courier New" w:hAnsi="Courier New" w:cs="Courier New"/>
+        </w:rPr>
+        <w:t>sudo</w:t>
+      </w:r>
+      <w:proofErr w:type="spellEnd"/>
+      <w:proofErr w:type="gramEnd"/>
+      <w:r>
+        <w:rPr>
+          <w:rFonts w:ascii="Courier New" w:hAnsi="Courier New" w:cs="Courier New"/>
+        </w:rPr>
+        <w:t xml:space="preserve"> apt-get install </w:t>
+      </w:r>
+      <w:proofErr w:type="spellStart"/>
+      <w:r>
+        <w:rPr>
+          <w:rFonts w:ascii="Courier New" w:hAnsi="Courier New" w:cs="Courier New"/>
+        </w:rPr>
+        <w:t>git</w:t>
+      </w:r>
+      <w:proofErr w:type="spellEnd"/>
     </w:p>
     <w:p>
       <w:pPr>
@@ -783,11 +1232,21 @@
       <w:r>
         <w:tab/>
       </w:r>
-      <w:r>
-        <w:rPr>
-          <w:rFonts w:ascii="Courier New" w:hAnsi="Courier New" w:cs="Courier New"/>
-        </w:rPr>
-        <w:t xml:space="preserve">git clone </w:t>
+      <w:proofErr w:type="spellStart"/>
+      <w:proofErr w:type="gramStart"/>
+      <w:r>
+        <w:rPr>
+          <w:rFonts w:ascii="Courier New" w:hAnsi="Courier New" w:cs="Courier New"/>
+        </w:rPr>
+        <w:t>git</w:t>
+      </w:r>
+      <w:proofErr w:type="spellEnd"/>
+      <w:proofErr w:type="gramEnd"/>
+      <w:r>
+        <w:rPr>
+          <w:rFonts w:ascii="Courier New" w:hAnsi="Courier New" w:cs="Courier New"/>
+        </w:rPr>
+        <w:t xml:space="preserve"> clone </w:t>
       </w:r>
       <w:r>
         <w:rPr>
@@ -837,11 +1296,33 @@
       <w:r>
         <w:tab/>
       </w:r>
-      <w:r>
-        <w:rPr>
-          <w:rFonts w:ascii="Courier New" w:hAnsi="Courier New" w:cs="Courier New"/>
-        </w:rPr>
-        <w:t>cd CodeSwap/Installer</w:t>
+      <w:proofErr w:type="gramStart"/>
+      <w:r>
+        <w:rPr>
+          <w:rFonts w:ascii="Courier New" w:hAnsi="Courier New" w:cs="Courier New"/>
+        </w:rPr>
+        <w:t>cd</w:t>
+      </w:r>
+      <w:proofErr w:type="gramEnd"/>
+      <w:r>
+        <w:rPr>
+          <w:rFonts w:ascii="Courier New" w:hAnsi="Courier New" w:cs="Courier New"/>
+        </w:rPr>
+        <w:t xml:space="preserve"> </w:t>
+      </w:r>
+      <w:proofErr w:type="spellStart"/>
+      <w:r>
+        <w:rPr>
+          <w:rFonts w:ascii="Courier New" w:hAnsi="Courier New" w:cs="Courier New"/>
+        </w:rPr>
+        <w:t>CodeSwap</w:t>
+      </w:r>
+      <w:proofErr w:type="spellEnd"/>
+      <w:r>
+        <w:rPr>
+          <w:rFonts w:ascii="Courier New" w:hAnsi="Courier New" w:cs="Courier New"/>
+        </w:rPr>
+        <w:t>/Installer</w:t>
       </w:r>
     </w:p>
     <w:p>
@@ -885,11 +1366,21 @@
       <w:r>
         <w:tab/>
       </w:r>
-      <w:r>
-        <w:rPr>
-          <w:rFonts w:ascii="Courier New" w:hAnsi="Courier New" w:cs="Courier New"/>
-        </w:rPr>
-        <w:t>chmod 777 Installer.sh</w:t>
+      <w:proofErr w:type="spellStart"/>
+      <w:proofErr w:type="gramStart"/>
+      <w:r>
+        <w:rPr>
+          <w:rFonts w:ascii="Courier New" w:hAnsi="Courier New" w:cs="Courier New"/>
+        </w:rPr>
+        <w:t>chmod</w:t>
+      </w:r>
+      <w:proofErr w:type="spellEnd"/>
+      <w:proofErr w:type="gramEnd"/>
+      <w:r>
+        <w:rPr>
+          <w:rFonts w:ascii="Courier New" w:hAnsi="Courier New" w:cs="Courier New"/>
+        </w:rPr>
+        <w:t xml:space="preserve"> 777 Installer.sh</w:t>
       </w:r>
       <w:r>
         <w:rPr>
@@ -923,11 +1414,11 @@
       <w:pPr>
         <w:pStyle w:val="Heading2"/>
       </w:pPr>
-      <w:bookmarkStart w:id="2" w:name="_Toc340057810"/>
+      <w:bookmarkStart w:id="4" w:name="_Toc340059170"/>
       <w:r>
         <w:t>2. Enabling Twitter Authentication</w:t>
       </w:r>
-      <w:bookmarkEnd w:id="2"/>
+      <w:bookmarkEnd w:id="4"/>
     </w:p>
     <w:p>
       <w:pPr>
@@ -983,32 +1474,78 @@
         <w:rPr>
           <w:rFonts w:eastAsia="Courier New"/>
         </w:rPr>
-        <w:t>In /src/config/initializers/openid.rb, add the following before the last line</w:t>
-      </w:r>
+        <w:t>In /</w:t>
+      </w:r>
+      <w:proofErr w:type="spellStart"/>
       <w:r>
         <w:rPr>
           <w:rFonts w:eastAsia="Courier New"/>
         </w:rPr>
+        <w:t>src</w:t>
+      </w:r>
+      <w:proofErr w:type="spellEnd"/>
+      <w:r>
+        <w:rPr>
+          <w:rFonts w:eastAsia="Courier New"/>
+        </w:rPr>
+        <w:t>/</w:t>
+      </w:r>
+      <w:proofErr w:type="spellStart"/>
+      <w:r>
+        <w:rPr>
+          <w:rFonts w:eastAsia="Courier New"/>
+        </w:rPr>
+        <w:t>config</w:t>
+      </w:r>
+      <w:proofErr w:type="spellEnd"/>
+      <w:r>
+        <w:rPr>
+          <w:rFonts w:eastAsia="Courier New"/>
+        </w:rPr>
+        <w:t>/initializers/</w:t>
+      </w:r>
+      <w:proofErr w:type="spellStart"/>
+      <w:r>
+        <w:rPr>
+          <w:rFonts w:eastAsia="Courier New"/>
+        </w:rPr>
+        <w:t>openid.rb</w:t>
+      </w:r>
+      <w:proofErr w:type="spellEnd"/>
+      <w:r>
+        <w:rPr>
+          <w:rFonts w:eastAsia="Courier New"/>
+        </w:rPr>
+        <w:t>, add the following before the last line</w:t>
+      </w:r>
+      <w:r>
+        <w:rPr>
+          <w:rFonts w:eastAsia="Courier New"/>
+        </w:rPr>
         <w:t xml:space="preserve">, replacing </w:t>
       </w:r>
+      <w:proofErr w:type="spellStart"/>
       <w:r>
         <w:rPr>
           <w:rFonts w:ascii="Courier New" w:eastAsia="Courier New" w:hAnsi="Courier New" w:cs="Courier New"/>
         </w:rPr>
         <w:t>Consumer_Key</w:t>
       </w:r>
+      <w:proofErr w:type="spellEnd"/>
       <w:r>
         <w:rPr>
           <w:rFonts w:eastAsia="Courier New"/>
         </w:rPr>
         <w:t xml:space="preserve"> and </w:t>
       </w:r>
+      <w:proofErr w:type="spellStart"/>
       <w:r>
         <w:rPr>
           <w:rFonts w:ascii="Courier New" w:eastAsia="Courier New" w:hAnsi="Courier New" w:cs="Courier New"/>
         </w:rPr>
         <w:t>Consumer_Secret</w:t>
       </w:r>
+      <w:proofErr w:type="spellEnd"/>
       <w:r>
         <w:rPr>
           <w:rFonts w:eastAsia="Courier New"/>
@@ -1048,6 +1585,7 @@
         </w:rPr>
         <w:tab/>
       </w:r>
+      <w:proofErr w:type="gramStart"/>
       <w:r>
         <w:rPr>
           <w:rFonts w:ascii="Courier New" w:eastAsia="Courier New" w:hAnsi="Courier New" w:cs="Courier New"/>
@@ -1058,7 +1596,42 @@
         <w:rPr>
           <w:rFonts w:ascii="Courier New" w:eastAsia="Courier New" w:hAnsi="Courier New" w:cs="Courier New"/>
         </w:rPr>
-        <w:t>rovider :twitter, ‘Consumer_Key’, ‘Consumer_Secret’</w:t>
+        <w:t>rovider</w:t>
+      </w:r>
+      <w:proofErr w:type="gramEnd"/>
+      <w:r>
+        <w:rPr>
+          <w:rFonts w:ascii="Courier New" w:eastAsia="Courier New" w:hAnsi="Courier New" w:cs="Courier New"/>
+        </w:rPr>
+        <w:t xml:space="preserve"> :twitter, ‘</w:t>
+      </w:r>
+      <w:proofErr w:type="spellStart"/>
+      <w:r>
+        <w:rPr>
+          <w:rFonts w:ascii="Courier New" w:eastAsia="Courier New" w:hAnsi="Courier New" w:cs="Courier New"/>
+        </w:rPr>
+        <w:t>Consumer_Key</w:t>
+      </w:r>
+      <w:proofErr w:type="spellEnd"/>
+      <w:r>
+        <w:rPr>
+          <w:rFonts w:ascii="Courier New" w:eastAsia="Courier New" w:hAnsi="Courier New" w:cs="Courier New"/>
+        </w:rPr>
+        <w:t>’, ‘</w:t>
+      </w:r>
+      <w:proofErr w:type="spellStart"/>
+      <w:r>
+        <w:rPr>
+          <w:rFonts w:ascii="Courier New" w:eastAsia="Courier New" w:hAnsi="Courier New" w:cs="Courier New"/>
+        </w:rPr>
+        <w:t>Consumer_Secret</w:t>
+      </w:r>
+      <w:proofErr w:type="spellEnd"/>
+      <w:r>
+        <w:rPr>
+          <w:rFonts w:ascii="Courier New" w:eastAsia="Courier New" w:hAnsi="Courier New" w:cs="Courier New"/>
+        </w:rPr>
+        <w:t>’</w:t>
       </w:r>
     </w:p>
     <w:p>
@@ -1095,11 +1668,11 @@
       <w:pPr>
         <w:pStyle w:val="Heading2"/>
       </w:pPr>
-      <w:bookmarkStart w:id="3" w:name="_Toc340057811"/>
+      <w:bookmarkStart w:id="5" w:name="_Toc340059171"/>
       <w:r>
         <w:t>3. Generating a Self-Signed Certificate</w:t>
       </w:r>
-      <w:bookmarkEnd w:id="3"/>
+      <w:bookmarkEnd w:id="5"/>
     </w:p>
     <w:p>
       <w:pPr>
@@ -1109,12 +1682,87 @@
           <w:sz w:val="18"/>
         </w:rPr>
       </w:pPr>
-      <w:r>
-        <w:rPr>
-          <w:rFonts w:ascii="Courier New" w:hAnsi="Courier New" w:cs="Courier New"/>
-          <w:sz w:val="18"/>
-        </w:rPr>
-        <w:t>mkdir /etc/ssl/self-signed &amp;&amp; cd /etc/ssl/self-signed</w:t>
+      <w:proofErr w:type="spellStart"/>
+      <w:proofErr w:type="gramStart"/>
+      <w:r>
+        <w:rPr>
+          <w:rFonts w:ascii="Courier New" w:hAnsi="Courier New" w:cs="Courier New"/>
+          <w:sz w:val="18"/>
+        </w:rPr>
+        <w:t>mkdir</w:t>
+      </w:r>
+      <w:proofErr w:type="spellEnd"/>
+      <w:proofErr w:type="gramEnd"/>
+      <w:r>
+        <w:rPr>
+          <w:rFonts w:ascii="Courier New" w:hAnsi="Courier New" w:cs="Courier New"/>
+          <w:sz w:val="18"/>
+        </w:rPr>
+        <w:t xml:space="preserve"> /</w:t>
+      </w:r>
+      <w:proofErr w:type="spellStart"/>
+      <w:r>
+        <w:rPr>
+          <w:rFonts w:ascii="Courier New" w:hAnsi="Courier New" w:cs="Courier New"/>
+          <w:sz w:val="18"/>
+        </w:rPr>
+        <w:t>etc</w:t>
+      </w:r>
+      <w:proofErr w:type="spellEnd"/>
+      <w:r>
+        <w:rPr>
+          <w:rFonts w:ascii="Courier New" w:hAnsi="Courier New" w:cs="Courier New"/>
+          <w:sz w:val="18"/>
+        </w:rPr>
+        <w:t>/</w:t>
+      </w:r>
+      <w:proofErr w:type="spellStart"/>
+      <w:r>
+        <w:rPr>
+          <w:rFonts w:ascii="Courier New" w:hAnsi="Courier New" w:cs="Courier New"/>
+          <w:sz w:val="18"/>
+        </w:rPr>
+        <w:t>ssl</w:t>
+      </w:r>
+      <w:proofErr w:type="spellEnd"/>
+      <w:r>
+        <w:rPr>
+          <w:rFonts w:ascii="Courier New" w:hAnsi="Courier New" w:cs="Courier New"/>
+          <w:sz w:val="18"/>
+        </w:rPr>
+        <w:t>/self-signed &amp;&amp; cd /</w:t>
+      </w:r>
+      <w:proofErr w:type="spellStart"/>
+      <w:r>
+        <w:rPr>
+          <w:rFonts w:ascii="Courier New" w:hAnsi="Courier New" w:cs="Courier New"/>
+          <w:sz w:val="18"/>
+        </w:rPr>
+        <w:t>etc</w:t>
+      </w:r>
+      <w:proofErr w:type="spellEnd"/>
+      <w:r>
+        <w:rPr>
+          <w:rFonts w:ascii="Courier New" w:hAnsi="Courier New" w:cs="Courier New"/>
+          <w:sz w:val="18"/>
+        </w:rPr>
+        <w:t>/</w:t>
+      </w:r>
+      <w:proofErr w:type="spellStart"/>
+      <w:r>
+        <w:rPr>
+          <w:rFonts w:ascii="Courier New" w:hAnsi="Courier New" w:cs="Courier New"/>
+          <w:sz w:val="18"/>
+        </w:rPr>
+        <w:t>ssl</w:t>
+      </w:r>
+      <w:proofErr w:type="spellEnd"/>
+      <w:r>
+        <w:rPr>
+          <w:rFonts w:ascii="Courier New" w:hAnsi="Courier New" w:cs="Courier New"/>
+          <w:sz w:val="18"/>
+        </w:rPr>
+        <w:t>/self-signed</w:t>
       </w:r>
     </w:p>
     <w:p>
@@ -1125,12 +1773,55 @@
           <w:sz w:val="18"/>
         </w:rPr>
       </w:pPr>
-      <w:r>
-        <w:rPr>
-          <w:rFonts w:ascii="Courier New" w:hAnsi="Courier New" w:cs="Courier New"/>
-          <w:sz w:val="18"/>
-        </w:rPr>
-        <w:t>openssl genrsa -des3 -out server.key 1024</w:t>
+      <w:proofErr w:type="spellStart"/>
+      <w:proofErr w:type="gramStart"/>
+      <w:r>
+        <w:rPr>
+          <w:rFonts w:ascii="Courier New" w:hAnsi="Courier New" w:cs="Courier New"/>
+          <w:sz w:val="18"/>
+        </w:rPr>
+        <w:t>openssl</w:t>
+      </w:r>
+      <w:proofErr w:type="spellEnd"/>
+      <w:proofErr w:type="gramEnd"/>
+      <w:r>
+        <w:rPr>
+          <w:rFonts w:ascii="Courier New" w:hAnsi="Courier New" w:cs="Courier New"/>
+          <w:sz w:val="18"/>
+        </w:rPr>
+        <w:t xml:space="preserve"> </w:t>
+      </w:r>
+      <w:proofErr w:type="spellStart"/>
+      <w:r>
+        <w:rPr>
+          <w:rFonts w:ascii="Courier New" w:hAnsi="Courier New" w:cs="Courier New"/>
+          <w:sz w:val="18"/>
+        </w:rPr>
+        <w:t>genrsa</w:t>
+      </w:r>
+      <w:proofErr w:type="spellEnd"/>
+      <w:r>
+        <w:rPr>
+          <w:rFonts w:ascii="Courier New" w:hAnsi="Courier New" w:cs="Courier New"/>
+          <w:sz w:val="18"/>
+        </w:rPr>
+        <w:t xml:space="preserve"> -des3 -out </w:t>
+      </w:r>
+      <w:proofErr w:type="spellStart"/>
+      <w:r>
+        <w:rPr>
+          <w:rFonts w:ascii="Courier New" w:hAnsi="Courier New" w:cs="Courier New"/>
+          <w:sz w:val="18"/>
+        </w:rPr>
+        <w:t>server.key</w:t>
+      </w:r>
+      <w:proofErr w:type="spellEnd"/>
+      <w:r>
+        <w:rPr>
+          <w:rFonts w:ascii="Courier New" w:hAnsi="Courier New" w:cs="Courier New"/>
+          <w:sz w:val="18"/>
+        </w:rPr>
+        <w:t xml:space="preserve"> 1024</w:t>
       </w:r>
     </w:p>
     <w:p>
@@ -1141,13 +1832,65 @@
           <w:sz w:val="18"/>
         </w:rPr>
       </w:pPr>
-      <w:r>
-        <w:rPr>
-          <w:rFonts w:ascii="Courier New" w:hAnsi="Courier New" w:cs="Courier New"/>
-          <w:sz w:val="18"/>
-        </w:rPr>
-        <w:t>openssl rsa -in server.key -out server.key.insecure</w:t>
-      </w:r>
+      <w:proofErr w:type="spellStart"/>
+      <w:proofErr w:type="gramStart"/>
+      <w:r>
+        <w:rPr>
+          <w:rFonts w:ascii="Courier New" w:hAnsi="Courier New" w:cs="Courier New"/>
+          <w:sz w:val="18"/>
+        </w:rPr>
+        <w:t>openssl</w:t>
+      </w:r>
+      <w:proofErr w:type="spellEnd"/>
+      <w:proofErr w:type="gramEnd"/>
+      <w:r>
+        <w:rPr>
+          <w:rFonts w:ascii="Courier New" w:hAnsi="Courier New" w:cs="Courier New"/>
+          <w:sz w:val="18"/>
+        </w:rPr>
+        <w:t xml:space="preserve"> </w:t>
+      </w:r>
+      <w:proofErr w:type="spellStart"/>
+      <w:r>
+        <w:rPr>
+          <w:rFonts w:ascii="Courier New" w:hAnsi="Courier New" w:cs="Courier New"/>
+          <w:sz w:val="18"/>
+        </w:rPr>
+        <w:t>rsa</w:t>
+      </w:r>
+      <w:proofErr w:type="spellEnd"/>
+      <w:r>
+        <w:rPr>
+          <w:rFonts w:ascii="Courier New" w:hAnsi="Courier New" w:cs="Courier New"/>
+          <w:sz w:val="18"/>
+        </w:rPr>
+        <w:t xml:space="preserve"> -in </w:t>
+      </w:r>
+      <w:proofErr w:type="spellStart"/>
+      <w:r>
+        <w:rPr>
+          <w:rFonts w:ascii="Courier New" w:hAnsi="Courier New" w:cs="Courier New"/>
+          <w:sz w:val="18"/>
+        </w:rPr>
+        <w:t>server.key</w:t>
+      </w:r>
+      <w:proofErr w:type="spellEnd"/>
+      <w:r>
+        <w:rPr>
+          <w:rFonts w:ascii="Courier New" w:hAnsi="Courier New" w:cs="Courier New"/>
+          <w:sz w:val="18"/>
+        </w:rPr>
+        <w:t xml:space="preserve"> -out </w:t>
+      </w:r>
+      <w:proofErr w:type="spellStart"/>
+      <w:r>
+        <w:rPr>
+          <w:rFonts w:ascii="Courier New" w:hAnsi="Courier New" w:cs="Courier New"/>
+          <w:sz w:val="18"/>
+        </w:rPr>
+        <w:t>server.key.insecure</w:t>
+      </w:r>
+      <w:proofErr w:type="spellEnd"/>
     </w:p>
     <w:p>
       <w:pPr>
@@ -1157,13 +1900,79 @@
           <w:sz w:val="18"/>
         </w:rPr>
       </w:pPr>
-      <w:r>
-        <w:rPr>
-          <w:rFonts w:ascii="Courier New" w:hAnsi="Courier New" w:cs="Courier New"/>
-          <w:sz w:val="18"/>
-        </w:rPr>
-        <w:t>mv server.key server.key.secure &amp;&amp; mv server.key.insecure server.key</w:t>
-      </w:r>
+      <w:proofErr w:type="gramStart"/>
+      <w:r>
+        <w:rPr>
+          <w:rFonts w:ascii="Courier New" w:hAnsi="Courier New" w:cs="Courier New"/>
+          <w:sz w:val="18"/>
+        </w:rPr>
+        <w:t>mv</w:t>
+      </w:r>
+      <w:proofErr w:type="gramEnd"/>
+      <w:r>
+        <w:rPr>
+          <w:rFonts w:ascii="Courier New" w:hAnsi="Courier New" w:cs="Courier New"/>
+          <w:sz w:val="18"/>
+        </w:rPr>
+        <w:t xml:space="preserve"> </w:t>
+      </w:r>
+      <w:proofErr w:type="spellStart"/>
+      <w:r>
+        <w:rPr>
+          <w:rFonts w:ascii="Courier New" w:hAnsi="Courier New" w:cs="Courier New"/>
+          <w:sz w:val="18"/>
+        </w:rPr>
+        <w:t>server.key</w:t>
+      </w:r>
+      <w:proofErr w:type="spellEnd"/>
+      <w:r>
+        <w:rPr>
+          <w:rFonts w:ascii="Courier New" w:hAnsi="Courier New" w:cs="Courier New"/>
+          <w:sz w:val="18"/>
+        </w:rPr>
+        <w:t xml:space="preserve"> </w:t>
+      </w:r>
+      <w:proofErr w:type="spellStart"/>
+      <w:r>
+        <w:rPr>
+          <w:rFonts w:ascii="Courier New" w:hAnsi="Courier New" w:cs="Courier New"/>
+          <w:sz w:val="18"/>
+        </w:rPr>
+        <w:t>server.key.secure</w:t>
+      </w:r>
+      <w:proofErr w:type="spellEnd"/>
+      <w:r>
+        <w:rPr>
+          <w:rFonts w:ascii="Courier New" w:hAnsi="Courier New" w:cs="Courier New"/>
+          <w:sz w:val="18"/>
+        </w:rPr>
+        <w:t xml:space="preserve"> &amp;&amp; mv </w:t>
+      </w:r>
+      <w:proofErr w:type="spellStart"/>
+      <w:r>
+        <w:rPr>
+          <w:rFonts w:ascii="Courier New" w:hAnsi="Courier New" w:cs="Courier New"/>
+          <w:sz w:val="18"/>
+        </w:rPr>
+        <w:t>server.key.insecure</w:t>
+      </w:r>
+      <w:proofErr w:type="spellEnd"/>
+      <w:r>
+        <w:rPr>
+          <w:rFonts w:ascii="Courier New" w:hAnsi="Courier New" w:cs="Courier New"/>
+          <w:sz w:val="18"/>
+        </w:rPr>
+        <w:t xml:space="preserve"> </w:t>
+      </w:r>
+      <w:proofErr w:type="spellStart"/>
+      <w:r>
+        <w:rPr>
+          <w:rFonts w:ascii="Courier New" w:hAnsi="Courier New" w:cs="Courier New"/>
+          <w:sz w:val="18"/>
+        </w:rPr>
+        <w:t>server.key</w:t>
+      </w:r>
+      <w:proofErr w:type="spellEnd"/>
     </w:p>
     <w:p>
       <w:pPr>
@@ -1173,13 +1982,65 @@
           <w:sz w:val="18"/>
         </w:rPr>
       </w:pPr>
-      <w:r>
-        <w:rPr>
-          <w:rFonts w:ascii="Courier New" w:hAnsi="Courier New" w:cs="Courier New"/>
-          <w:sz w:val="18"/>
-        </w:rPr>
-        <w:t>openssl req -new -key server.key -out server.csr</w:t>
-      </w:r>
+      <w:proofErr w:type="spellStart"/>
+      <w:proofErr w:type="gramStart"/>
+      <w:r>
+        <w:rPr>
+          <w:rFonts w:ascii="Courier New" w:hAnsi="Courier New" w:cs="Courier New"/>
+          <w:sz w:val="18"/>
+        </w:rPr>
+        <w:t>openssl</w:t>
+      </w:r>
+      <w:proofErr w:type="spellEnd"/>
+      <w:proofErr w:type="gramEnd"/>
+      <w:r>
+        <w:rPr>
+          <w:rFonts w:ascii="Courier New" w:hAnsi="Courier New" w:cs="Courier New"/>
+          <w:sz w:val="18"/>
+        </w:rPr>
+        <w:t xml:space="preserve"> </w:t>
+      </w:r>
+      <w:proofErr w:type="spellStart"/>
+      <w:r>
+        <w:rPr>
+          <w:rFonts w:ascii="Courier New" w:hAnsi="Courier New" w:cs="Courier New"/>
+          <w:sz w:val="18"/>
+        </w:rPr>
+        <w:t>req</w:t>
+      </w:r>
+      <w:proofErr w:type="spellEnd"/>
+      <w:r>
+        <w:rPr>
+          <w:rFonts w:ascii="Courier New" w:hAnsi="Courier New" w:cs="Courier New"/>
+          <w:sz w:val="18"/>
+        </w:rPr>
+        <w:t xml:space="preserve"> -new -key </w:t>
+      </w:r>
+      <w:proofErr w:type="spellStart"/>
+      <w:r>
+        <w:rPr>
+          <w:rFonts w:ascii="Courier New" w:hAnsi="Courier New" w:cs="Courier New"/>
+          <w:sz w:val="18"/>
+        </w:rPr>
+        <w:t>server.key</w:t>
+      </w:r>
+      <w:proofErr w:type="spellEnd"/>
+      <w:r>
+        <w:rPr>
+          <w:rFonts w:ascii="Courier New" w:hAnsi="Courier New" w:cs="Courier New"/>
+          <w:sz w:val="18"/>
+        </w:rPr>
+        <w:t xml:space="preserve"> -out </w:t>
+      </w:r>
+      <w:proofErr w:type="spellStart"/>
+      <w:r>
+        <w:rPr>
+          <w:rFonts w:ascii="Courier New" w:hAnsi="Courier New" w:cs="Courier New"/>
+          <w:sz w:val="18"/>
+        </w:rPr>
+        <w:t>server.csr</w:t>
+      </w:r>
+      <w:proofErr w:type="spellEnd"/>
     </w:p>
     <w:p>
       <w:pPr>
@@ -1189,12 +2050,87 @@
           <w:sz w:val="18"/>
         </w:rPr>
       </w:pPr>
-      <w:r>
-        <w:rPr>
-          <w:rFonts w:ascii="Courier New" w:hAnsi="Courier New" w:cs="Courier New"/>
-          <w:sz w:val="18"/>
-        </w:rPr>
-        <w:t>openssl x509 -req -days 365 -in server.csr -signkey server.key -out server.crt</w:t>
+      <w:proofErr w:type="spellStart"/>
+      <w:proofErr w:type="gramStart"/>
+      <w:r>
+        <w:rPr>
+          <w:rFonts w:ascii="Courier New" w:hAnsi="Courier New" w:cs="Courier New"/>
+          <w:sz w:val="18"/>
+        </w:rPr>
+        <w:t>openssl</w:t>
+      </w:r>
+      <w:proofErr w:type="spellEnd"/>
+      <w:proofErr w:type="gramEnd"/>
+      <w:r>
+        <w:rPr>
+          <w:rFonts w:ascii="Courier New" w:hAnsi="Courier New" w:cs="Courier New"/>
+          <w:sz w:val="18"/>
+        </w:rPr>
+        <w:t xml:space="preserve"> x509 -</w:t>
+      </w:r>
+      <w:proofErr w:type="spellStart"/>
+      <w:r>
+        <w:rPr>
+          <w:rFonts w:ascii="Courier New" w:hAnsi="Courier New" w:cs="Courier New"/>
+          <w:sz w:val="18"/>
+        </w:rPr>
+        <w:t>req</w:t>
+      </w:r>
+      <w:proofErr w:type="spellEnd"/>
+      <w:r>
+        <w:rPr>
+          <w:rFonts w:ascii="Courier New" w:hAnsi="Courier New" w:cs="Courier New"/>
+          <w:sz w:val="18"/>
+        </w:rPr>
+        <w:t xml:space="preserve"> -days 365 -in </w:t>
+      </w:r>
+      <w:proofErr w:type="spellStart"/>
+      <w:r>
+        <w:rPr>
+          <w:rFonts w:ascii="Courier New" w:hAnsi="Courier New" w:cs="Courier New"/>
+          <w:sz w:val="18"/>
+        </w:rPr>
+        <w:t>server.csr</w:t>
+      </w:r>
+      <w:proofErr w:type="spellEnd"/>
+      <w:r>
+        <w:rPr>
+          <w:rFonts w:ascii="Courier New" w:hAnsi="Courier New" w:cs="Courier New"/>
+          <w:sz w:val="18"/>
+        </w:rPr>
+        <w:t xml:space="preserve"> -</w:t>
+      </w:r>
+      <w:proofErr w:type="spellStart"/>
+      <w:r>
+        <w:rPr>
+          <w:rFonts w:ascii="Courier New" w:hAnsi="Courier New" w:cs="Courier New"/>
+          <w:sz w:val="18"/>
+        </w:rPr>
+        <w:t>signkey</w:t>
+      </w:r>
+      <w:proofErr w:type="spellEnd"/>
+      <w:r>
+        <w:rPr>
+          <w:rFonts w:ascii="Courier New" w:hAnsi="Courier New" w:cs="Courier New"/>
+          <w:sz w:val="18"/>
+        </w:rPr>
+        <w:t xml:space="preserve"> </w:t>
+      </w:r>
+      <w:proofErr w:type="spellStart"/>
+      <w:r>
+        <w:rPr>
+          <w:rFonts w:ascii="Courier New" w:hAnsi="Courier New" w:cs="Courier New"/>
+          <w:sz w:val="18"/>
+        </w:rPr>
+        <w:t>server.key</w:t>
+      </w:r>
+      <w:proofErr w:type="spellEnd"/>
+      <w:r>
+        <w:rPr>
+          <w:rFonts w:ascii="Courier New" w:hAnsi="Courier New" w:cs="Courier New"/>
+          <w:sz w:val="18"/>
+        </w:rPr>
+        <w:t xml:space="preserve"> -out server.crt</w:t>
       </w:r>
     </w:p>
     <w:p>
@@ -1224,7 +2160,49 @@
         <w:rPr>
           <w:sz w:val="20"/>
         </w:rPr>
-        <w:t>Script provided by Andrew Waage on A Waage Blog [1]</w:t>
+        <w:t xml:space="preserve">Script provided by Andrew </w:t>
+      </w:r>
+      <w:proofErr w:type="spellStart"/>
+      <w:r>
+        <w:rPr>
+          <w:sz w:val="20"/>
+        </w:rPr>
+        <w:t>Waage</w:t>
+      </w:r>
+      <w:proofErr w:type="spellEnd"/>
+      <w:r>
+        <w:rPr>
+          <w:sz w:val="20"/>
+        </w:rPr>
+        <w:t xml:space="preserve"> on </w:t>
+      </w:r>
+      <w:proofErr w:type="gramStart"/>
+      <w:r>
+        <w:rPr>
+          <w:sz w:val="20"/>
+        </w:rPr>
+        <w:t>A</w:t>
+      </w:r>
+      <w:proofErr w:type="gramEnd"/>
+      <w:r>
+        <w:rPr>
+          <w:sz w:val="20"/>
+        </w:rPr>
+        <w:t xml:space="preserve"> </w:t>
+      </w:r>
+      <w:proofErr w:type="spellStart"/>
+      <w:r>
+        <w:rPr>
+          <w:sz w:val="20"/>
+        </w:rPr>
+        <w:t>Waage</w:t>
+      </w:r>
+      <w:proofErr w:type="spellEnd"/>
+      <w:r>
+        <w:rPr>
+          <w:sz w:val="20"/>
+        </w:rPr>
+        <w:t xml:space="preserve"> Blog [1]</w:t>
       </w:r>
     </w:p>
     <w:p>
@@ -1239,11 +2217,11 @@
       <w:pPr>
         <w:pStyle w:val="Heading2"/>
       </w:pPr>
-      <w:bookmarkStart w:id="4" w:name="_Toc340057812"/>
+      <w:bookmarkStart w:id="6" w:name="_Toc340059172"/>
       <w:r>
         <w:t>4. Using an SSL Certificate</w:t>
       </w:r>
-      <w:bookmarkEnd w:id="4"/>
+      <w:bookmarkEnd w:id="6"/>
     </w:p>
     <w:p>
       <w:r>
@@ -1253,27 +2231,104 @@
     <w:p>
       <w:r>
         <w:tab/>
-        <w:t>1. Place the .crt, .csr, and .key files into CodeSwap/src/config/cert/ss</w:t>
-      </w:r>
+        <w:t>1. Place the .</w:t>
+      </w:r>
+      <w:proofErr w:type="spellStart"/>
+      <w:r>
+        <w:t>crt</w:t>
+      </w:r>
+      <w:proofErr w:type="spellEnd"/>
+      <w:r>
+        <w:t>, .</w:t>
+      </w:r>
+      <w:proofErr w:type="spellStart"/>
+      <w:r>
+        <w:t>csr</w:t>
+      </w:r>
+      <w:proofErr w:type="spellEnd"/>
+      <w:r>
+        <w:t xml:space="preserve">, and .key files into </w:t>
+      </w:r>
+      <w:proofErr w:type="spellStart"/>
+      <w:r>
+        <w:t>CodeSwap</w:t>
+      </w:r>
+      <w:proofErr w:type="spellEnd"/>
+      <w:r>
+        <w:t>/</w:t>
+      </w:r>
+      <w:proofErr w:type="spellStart"/>
+      <w:r>
+        <w:t>src</w:t>
+      </w:r>
+      <w:proofErr w:type="spellEnd"/>
+      <w:r>
+        <w:t>/</w:t>
+      </w:r>
+      <w:proofErr w:type="spellStart"/>
+      <w:r>
+        <w:t>config</w:t>
+      </w:r>
+      <w:proofErr w:type="spellEnd"/>
+      <w:r>
+        <w:t>/cert/</w:t>
+      </w:r>
+      <w:proofErr w:type="spellStart"/>
+      <w:r>
+        <w:t>ss</w:t>
+      </w:r>
+      <w:proofErr w:type="spellEnd"/>
     </w:p>
     <w:p>
       <w:pPr>
         <w:ind w:left="720"/>
       </w:pPr>
       <w:r>
-        <w:t xml:space="preserve">2. In /CodeSwap/src/script/secure_rails, </w:t>
+        <w:t>2. In /</w:t>
+      </w:r>
+      <w:proofErr w:type="spellStart"/>
+      <w:r>
+        <w:t>CodeSwap</w:t>
+      </w:r>
+      <w:proofErr w:type="spellEnd"/>
+      <w:r>
+        <w:t>/</w:t>
+      </w:r>
+      <w:proofErr w:type="spellStart"/>
+      <w:r>
+        <w:t>src</w:t>
+      </w:r>
+      <w:proofErr w:type="spellEnd"/>
+      <w:r>
+        <w:t>/script/</w:t>
+      </w:r>
+      <w:proofErr w:type="spellStart"/>
+      <w:r>
+        <w:t>secure_rails</w:t>
+      </w:r>
+      <w:proofErr w:type="spellEnd"/>
+      <w:r>
+        <w:t xml:space="preserve">, </w:t>
       </w:r>
       <w:r>
         <w:t>replace</w:t>
       </w:r>
       <w:r>
-        <w:t xml:space="preserve"> the references to codeswap.* files</w:t>
+        <w:t xml:space="preserve"> the references to codeswap.* </w:t>
+      </w:r>
+      <w:proofErr w:type="gramStart"/>
+      <w:r>
+        <w:t>files</w:t>
       </w:r>
       <w:r>
         <w:t xml:space="preserve"> </w:t>
       </w:r>
       <w:r>
-        <w:t xml:space="preserve"> on </w:t>
+        <w:t xml:space="preserve"> on</w:t>
+      </w:r>
+      <w:proofErr w:type="gramEnd"/>
+      <w:r>
+        <w:t xml:space="preserve"> </w:t>
       </w:r>
       <w:r>
         <w:t xml:space="preserve">line </w:t>
@@ -1313,10 +2368,12 @@
       <w:pPr>
         <w:pStyle w:val="Heading2"/>
       </w:pPr>
+      <w:bookmarkStart w:id="7" w:name="_Toc340059173"/>
       <w:r>
         <w:lastRenderedPageBreak/>
         <w:t>5. Setting up the Emailer</w:t>
       </w:r>
+      <w:bookmarkEnd w:id="7"/>
     </w:p>
     <w:p>
       <w:r>
@@ -1339,11 +2396,40 @@
         <w:t>2. Open</w:t>
       </w:r>
       <w:r>
-        <w:t xml:space="preserve"> CodeSwap/src/config/environments</w:t>
-      </w:r>
-      <w:r>
-        <w:t>/development.rb</w:t>
-      </w:r>
+        <w:t xml:space="preserve"> </w:t>
+      </w:r>
+      <w:proofErr w:type="spellStart"/>
+      <w:r>
+        <w:t>CodeSwap</w:t>
+      </w:r>
+      <w:proofErr w:type="spellEnd"/>
+      <w:r>
+        <w:t>/</w:t>
+      </w:r>
+      <w:proofErr w:type="spellStart"/>
+      <w:r>
+        <w:t>src</w:t>
+      </w:r>
+      <w:proofErr w:type="spellEnd"/>
+      <w:r>
+        <w:t>/</w:t>
+      </w:r>
+      <w:proofErr w:type="spellStart"/>
+      <w:r>
+        <w:t>config</w:t>
+      </w:r>
+      <w:proofErr w:type="spellEnd"/>
+      <w:r>
+        <w:t>/environments</w:t>
+      </w:r>
+      <w:r>
+        <w:t>/</w:t>
+      </w:r>
+      <w:proofErr w:type="spellStart"/>
+      <w:r>
+        <w:t>development.rb</w:t>
+      </w:r>
+      <w:proofErr w:type="spellEnd"/>
     </w:p>
     <w:p>
       <w:pPr>
@@ -1361,8 +2447,13 @@
       <w:r>
         <w:t xml:space="preserve">the </w:t>
       </w:r>
-      <w:r>
-        <w:t xml:space="preserve">gmail </w:t>
+      <w:proofErr w:type="spellStart"/>
+      <w:r>
+        <w:t>gmail</w:t>
+      </w:r>
+      <w:proofErr w:type="spellEnd"/>
+      <w:r>
+        <w:t xml:space="preserve"> </w:t>
       </w:r>
       <w:r>
         <w:t>server).</w:t>
@@ -1389,11 +2480,19 @@
         </w:rPr>
         <w:tab/>
       </w:r>
-      <w:r>
-        <w:rPr>
-          <w:rFonts w:ascii="Courier New" w:hAnsi="Courier New" w:cs="Courier New"/>
-        </w:rPr>
-        <w:t>config.action_mailer.smtp_settings = {</w:t>
+      <w:proofErr w:type="spellStart"/>
+      <w:r>
+        <w:rPr>
+          <w:rFonts w:ascii="Courier New" w:hAnsi="Courier New" w:cs="Courier New"/>
+        </w:rPr>
+        <w:t>config.action_mailer.smtp_settings</w:t>
+      </w:r>
+      <w:proofErr w:type="spellEnd"/>
+      <w:r>
+        <w:rPr>
+          <w:rFonts w:ascii="Courier New" w:hAnsi="Courier New" w:cs="Courier New"/>
+        </w:rPr>
+        <w:t xml:space="preserve"> = {</w:t>
       </w:r>
     </w:p>
     <w:p>
@@ -1407,7 +2506,21 @@
         <w:rPr>
           <w:rFonts w:ascii="Courier New" w:hAnsi="Courier New" w:cs="Courier New"/>
         </w:rPr>
-        <w:t xml:space="preserve">    address: "smtp.gmail.com",</w:t>
+        <w:t xml:space="preserve">    </w:t>
+      </w:r>
+      <w:proofErr w:type="gramStart"/>
+      <w:r>
+        <w:rPr>
+          <w:rFonts w:ascii="Courier New" w:hAnsi="Courier New" w:cs="Courier New"/>
+        </w:rPr>
+        <w:t>address</w:t>
+      </w:r>
+      <w:proofErr w:type="gramEnd"/>
+      <w:r>
+        <w:rPr>
+          <w:rFonts w:ascii="Courier New" w:hAnsi="Courier New" w:cs="Courier New"/>
+        </w:rPr>
+        <w:t>: "smtp.gmail.com",</w:t>
       </w:r>
     </w:p>
     <w:p>
@@ -1421,7 +2534,21 @@
         <w:rPr>
           <w:rFonts w:ascii="Courier New" w:hAnsi="Courier New" w:cs="Courier New"/>
         </w:rPr>
-        <w:t xml:space="preserve">    port:  587,</w:t>
+        <w:t xml:space="preserve">    </w:t>
+      </w:r>
+      <w:proofErr w:type="gramStart"/>
+      <w:r>
+        <w:rPr>
+          <w:rFonts w:ascii="Courier New" w:hAnsi="Courier New" w:cs="Courier New"/>
+        </w:rPr>
+        <w:t>port</w:t>
+      </w:r>
+      <w:proofErr w:type="gramEnd"/>
+      <w:r>
+        <w:rPr>
+          <w:rFonts w:ascii="Courier New" w:hAnsi="Courier New" w:cs="Courier New"/>
+        </w:rPr>
+        <w:t>:  587,</w:t>
       </w:r>
     </w:p>
     <w:p>
@@ -1435,7 +2562,21 @@
         <w:rPr>
           <w:rFonts w:ascii="Courier New" w:hAnsi="Courier New" w:cs="Courier New"/>
         </w:rPr>
-        <w:t xml:space="preserve">    domain:  "</w:t>
+        <w:t xml:space="preserve">    </w:t>
+      </w:r>
+      <w:proofErr w:type="gramStart"/>
+      <w:r>
+        <w:rPr>
+          <w:rFonts w:ascii="Courier New" w:hAnsi="Courier New" w:cs="Courier New"/>
+        </w:rPr>
+        <w:t>domain</w:t>
+      </w:r>
+      <w:proofErr w:type="gramEnd"/>
+      <w:r>
+        <w:rPr>
+          <w:rFonts w:ascii="Courier New" w:hAnsi="Courier New" w:cs="Courier New"/>
+        </w:rPr>
+        <w:t>:  "</w:t>
       </w:r>
       <w:r>
         <w:rPr>
@@ -1461,7 +2602,21 @@
         <w:rPr>
           <w:rFonts w:ascii="Courier New" w:hAnsi="Courier New" w:cs="Courier New"/>
         </w:rPr>
-        <w:t xml:space="preserve">    authentication: "plain",</w:t>
+        <w:t xml:space="preserve">    </w:t>
+      </w:r>
+      <w:proofErr w:type="gramStart"/>
+      <w:r>
+        <w:rPr>
+          <w:rFonts w:ascii="Courier New" w:hAnsi="Courier New" w:cs="Courier New"/>
+        </w:rPr>
+        <w:t>authentication</w:t>
+      </w:r>
+      <w:proofErr w:type="gramEnd"/>
+      <w:r>
+        <w:rPr>
+          <w:rFonts w:ascii="Courier New" w:hAnsi="Courier New" w:cs="Courier New"/>
+        </w:rPr>
+        <w:t>: "plain",</w:t>
       </w:r>
     </w:p>
     <w:p>
@@ -1475,7 +2630,21 @@
         <w:rPr>
           <w:rFonts w:ascii="Courier New" w:hAnsi="Courier New" w:cs="Courier New"/>
         </w:rPr>
-        <w:t xml:space="preserve">    enable_starttls_auto: true,</w:t>
+        <w:t xml:space="preserve">    </w:t>
+      </w:r>
+      <w:proofErr w:type="spellStart"/>
+      <w:r>
+        <w:rPr>
+          <w:rFonts w:ascii="Courier New" w:hAnsi="Courier New" w:cs="Courier New"/>
+        </w:rPr>
+        <w:t>enable_starttls_auto</w:t>
+      </w:r>
+      <w:proofErr w:type="spellEnd"/>
+      <w:r>
+        <w:rPr>
+          <w:rFonts w:ascii="Courier New" w:hAnsi="Courier New" w:cs="Courier New"/>
+        </w:rPr>
+        <w:t>: true,</w:t>
       </w:r>
     </w:p>
     <w:p>
@@ -1489,7 +2658,21 @@
         <w:rPr>
           <w:rFonts w:ascii="Courier New" w:hAnsi="Courier New" w:cs="Courier New"/>
         </w:rPr>
-        <w:t xml:space="preserve">    user_name: </w:t>
+        <w:t xml:space="preserve">    </w:t>
+      </w:r>
+      <w:proofErr w:type="spellStart"/>
+      <w:r>
+        <w:rPr>
+          <w:rFonts w:ascii="Courier New" w:hAnsi="Courier New" w:cs="Courier New"/>
+        </w:rPr>
+        <w:t>user_name</w:t>
+      </w:r>
+      <w:proofErr w:type="spellEnd"/>
+      <w:r>
+        <w:rPr>
+          <w:rFonts w:ascii="Courier New" w:hAnsi="Courier New" w:cs="Courier New"/>
+        </w:rPr>
+        <w:t xml:space="preserve">: </w:t>
       </w:r>
       <w:r>
         <w:rPr>
@@ -1527,7 +2710,21 @@
         <w:rPr>
           <w:rFonts w:ascii="Courier New" w:hAnsi="Courier New" w:cs="Courier New"/>
         </w:rPr>
-        <w:t xml:space="preserve">    password: </w:t>
+        <w:t xml:space="preserve">    </w:t>
+      </w:r>
+      <w:proofErr w:type="gramStart"/>
+      <w:r>
+        <w:rPr>
+          <w:rFonts w:ascii="Courier New" w:hAnsi="Courier New" w:cs="Courier New"/>
+        </w:rPr>
+        <w:t>password</w:t>
+      </w:r>
+      <w:proofErr w:type="gramEnd"/>
+      <w:r>
+        <w:rPr>
+          <w:rFonts w:ascii="Courier New" w:hAnsi="Courier New" w:cs="Courier New"/>
+        </w:rPr>
+        <w:t xml:space="preserve">: </w:t>
       </w:r>
       <w:r>
         <w:rPr>
@@ -1567,7 +2764,23 @@
         <w:ind w:firstLine="720"/>
       </w:pPr>
       <w:r>
-        <w:t>4. In the same file (development.rb), scroll down to the following line:</w:t>
+        <w:t xml:space="preserve">4. </w:t>
+      </w:r>
+      <w:proofErr w:type="gramStart"/>
+      <w:r>
+        <w:t>In</w:t>
+      </w:r>
+      <w:proofErr w:type="gramEnd"/>
+      <w:r>
+        <w:t xml:space="preserve"> the same file (</w:t>
+      </w:r>
+      <w:proofErr w:type="spellStart"/>
+      <w:r>
+        <w:t>development.rb</w:t>
+      </w:r>
+      <w:proofErr w:type="spellEnd"/>
+      <w:r>
+        <w:t>), scroll down to the following line:</w:t>
       </w:r>
     </w:p>
     <w:p>
@@ -1577,6 +2790,7 @@
           <w:rFonts w:ascii="Courier New" w:hAnsi="Courier New" w:cs="Courier New"/>
         </w:rPr>
       </w:pPr>
+      <w:proofErr w:type="spellStart"/>
       <w:r>
         <w:rPr>
           <w:rFonts w:ascii="Courier New" w:hAnsi="Courier New" w:cs="Courier New"/>
@@ -1587,7 +2801,14 @@
         <w:rPr>
           <w:rFonts w:ascii="Courier New" w:hAnsi="Courier New" w:cs="Courier New"/>
         </w:rPr>
-        <w:t>_mailer.default_url_options = {</w:t>
+        <w:t>_mailer.default_url_options</w:t>
+      </w:r>
+      <w:proofErr w:type="spellEnd"/>
+      <w:r>
+        <w:rPr>
+          <w:rFonts w:ascii="Courier New" w:hAnsi="Courier New" w:cs="Courier New"/>
+        </w:rPr>
+        <w:t xml:space="preserve"> = {</w:t>
       </w:r>
     </w:p>
     <w:p>
@@ -1597,11 +2818,19 @@
           <w:rFonts w:ascii="Courier New" w:hAnsi="Courier New" w:cs="Courier New"/>
         </w:rPr>
       </w:pPr>
-      <w:r>
-        <w:rPr>
-          <w:rFonts w:ascii="Courier New" w:hAnsi="Courier New" w:cs="Courier New"/>
-        </w:rPr>
-        <w:t>:host =&gt; 'localhost:3000' }</w:t>
+      <w:proofErr w:type="gramStart"/>
+      <w:r>
+        <w:rPr>
+          <w:rFonts w:ascii="Courier New" w:hAnsi="Courier New" w:cs="Courier New"/>
+        </w:rPr>
+        <w:t>:host</w:t>
+      </w:r>
+      <w:proofErr w:type="gramEnd"/>
+      <w:r>
+        <w:rPr>
+          <w:rFonts w:ascii="Courier New" w:hAnsi="Courier New" w:cs="Courier New"/>
+        </w:rPr>
+        <w:t xml:space="preserve"> =&gt; 'localhost:3000' }</w:t>
       </w:r>
     </w:p>
     <w:p>
@@ -1609,13 +2838,34 @@
         <w:ind w:left="720"/>
       </w:pPr>
       <w:r>
-        <w:t xml:space="preserve">5. Replace ‘localhost:3000’ with the root </w:t>
-      </w:r>
-      <w:r>
-        <w:t xml:space="preserve">dns </w:t>
-      </w:r>
-      <w:r>
-        <w:t xml:space="preserve">or ip </w:t>
+        <w:t>5. Replace ‘localhost</w:t>
+      </w:r>
+      <w:proofErr w:type="gramStart"/>
+      <w:r>
+        <w:t>:3000’</w:t>
+      </w:r>
+      <w:proofErr w:type="gramEnd"/>
+      <w:r>
+        <w:t xml:space="preserve"> with the root </w:t>
+      </w:r>
+      <w:proofErr w:type="spellStart"/>
+      <w:r>
+        <w:t>dns</w:t>
+      </w:r>
+      <w:proofErr w:type="spellEnd"/>
+      <w:r>
+        <w:t xml:space="preserve"> </w:t>
+      </w:r>
+      <w:r>
+        <w:t xml:space="preserve">or </w:t>
+      </w:r>
+      <w:proofErr w:type="spellStart"/>
+      <w:r>
+        <w:t>ip</w:t>
+      </w:r>
+      <w:proofErr w:type="spellEnd"/>
+      <w:r>
+        <w:t xml:space="preserve"> </w:t>
       </w:r>
       <w:r>
         <w:t>of your server</w:t>
@@ -1636,15 +2886,46 @@
       <w:pPr>
         <w:pStyle w:val="Heading2"/>
       </w:pPr>
+      <w:bookmarkStart w:id="8" w:name="_Toc340059174"/>
       <w:r>
         <w:t>6. Setting up the Server</w:t>
       </w:r>
+      <w:bookmarkEnd w:id="8"/>
     </w:p>
     <w:p>
       <w:r>
         <w:tab/>
-        <w:t>1. Open CodeSwap/src/db/seeds.rb</w:t>
-      </w:r>
+        <w:t xml:space="preserve">1. Open </w:t>
+      </w:r>
+      <w:proofErr w:type="spellStart"/>
+      <w:r>
+        <w:t>CodeSwap</w:t>
+      </w:r>
+      <w:proofErr w:type="spellEnd"/>
+      <w:r>
+        <w:t>/</w:t>
+      </w:r>
+      <w:proofErr w:type="spellStart"/>
+      <w:r>
+        <w:t>src</w:t>
+      </w:r>
+      <w:proofErr w:type="spellEnd"/>
+      <w:r>
+        <w:t>/</w:t>
+      </w:r>
+      <w:proofErr w:type="spellStart"/>
+      <w:r>
+        <w:t>db</w:t>
+      </w:r>
+      <w:proofErr w:type="spellEnd"/>
+      <w:r>
+        <w:t>/</w:t>
+      </w:r>
+      <w:proofErr w:type="spellStart"/>
+      <w:r>
+        <w:t>seeds.rb</w:t>
+      </w:r>
+      <w:proofErr w:type="spellEnd"/>
     </w:p>
     <w:p>
       <w:r>
@@ -1688,11 +2969,27 @@
       <w:r>
         <w:tab/>
       </w:r>
-      <w:r>
-        <w:rPr>
-          <w:rFonts w:ascii="Courier New" w:hAnsi="Courier New" w:cs="Courier New"/>
-        </w:rPr>
-        <w:t>User.create(:em</w:t>
+      <w:proofErr w:type="spellStart"/>
+      <w:proofErr w:type="gramStart"/>
+      <w:r>
+        <w:rPr>
+          <w:rFonts w:ascii="Courier New" w:hAnsi="Courier New" w:cs="Courier New"/>
+        </w:rPr>
+        <w:t>User.create</w:t>
+      </w:r>
+      <w:proofErr w:type="spellEnd"/>
+      <w:r>
+        <w:rPr>
+          <w:rFonts w:ascii="Courier New" w:hAnsi="Courier New" w:cs="Courier New"/>
+        </w:rPr>
+        <w:t>(</w:t>
+      </w:r>
+      <w:proofErr w:type="gramEnd"/>
+      <w:r>
+        <w:rPr>
+          <w:rFonts w:ascii="Courier New" w:hAnsi="Courier New" w:cs="Courier New"/>
+        </w:rPr>
+        <w:t>:em</w:t>
       </w:r>
       <w:r>
         <w:rPr>
@@ -1704,216 +3001,284 @@
         <w:rPr>
           <w:rFonts w:ascii="Courier New" w:hAnsi="Courier New" w:cs="Courier New"/>
         </w:rPr>
+        <w:t xml:space="preserve"> 'email@example</w:t>
+      </w:r>
+      <w:r>
+        <w:rPr>
+          <w:rFonts w:ascii="Courier New" w:hAnsi="Courier New" w:cs="Courier New"/>
+        </w:rPr>
+        <w:t>.com',</w:t>
+      </w:r>
+    </w:p>
+    <w:p>
+      <w:pPr>
+        <w:ind w:left="1440" w:firstLine="720"/>
+        <w:rPr>
+          <w:rFonts w:ascii="Courier New" w:hAnsi="Courier New" w:cs="Courier New"/>
+        </w:rPr>
+      </w:pPr>
+      <w:proofErr w:type="gramStart"/>
+      <w:r>
+        <w:rPr>
+          <w:rFonts w:ascii="Courier New" w:hAnsi="Courier New" w:cs="Courier New"/>
+        </w:rPr>
+        <w:t>:</w:t>
+      </w:r>
+      <w:proofErr w:type="spellStart"/>
+      <w:r>
+        <w:rPr>
+          <w:rFonts w:ascii="Courier New" w:hAnsi="Courier New" w:cs="Courier New"/>
+        </w:rPr>
+        <w:t>f</w:t>
+      </w:r>
+      <w:r>
+        <w:rPr>
+          <w:rFonts w:ascii="Courier New" w:hAnsi="Courier New" w:cs="Courier New"/>
+        </w:rPr>
+        <w:t>irst</w:t>
+      </w:r>
+      <w:proofErr w:type="gramEnd"/>
+      <w:r>
+        <w:rPr>
+          <w:rFonts w:ascii="Courier New" w:hAnsi="Courier New" w:cs="Courier New"/>
+        </w:rPr>
+        <w:t>_name</w:t>
+      </w:r>
+      <w:proofErr w:type="spellEnd"/>
+      <w:r>
+        <w:rPr>
+          <w:rFonts w:ascii="Courier New" w:hAnsi="Courier New" w:cs="Courier New"/>
+        </w:rPr>
+        <w:t xml:space="preserve"> =&gt; '</w:t>
+      </w:r>
+      <w:r>
+        <w:rPr>
+          <w:rFonts w:ascii="Courier New" w:hAnsi="Courier New" w:cs="Courier New"/>
+        </w:rPr>
+        <w:t>Bob'</w:t>
+      </w:r>
+      <w:r>
+        <w:rPr>
+          <w:rFonts w:ascii="Courier New" w:hAnsi="Courier New" w:cs="Courier New"/>
+        </w:rPr>
+        <w:t>,</w:t>
+      </w:r>
+    </w:p>
+    <w:p>
+      <w:pPr>
+        <w:ind w:left="2160"/>
+        <w:rPr>
+          <w:rFonts w:ascii="Courier New" w:hAnsi="Courier New" w:cs="Courier New"/>
+        </w:rPr>
+      </w:pPr>
+      <w:proofErr w:type="gramStart"/>
+      <w:r>
+        <w:rPr>
+          <w:rFonts w:ascii="Courier New" w:hAnsi="Courier New" w:cs="Courier New"/>
+        </w:rPr>
+        <w:t>:</w:t>
+      </w:r>
+      <w:proofErr w:type="spellStart"/>
+      <w:r>
+        <w:rPr>
+          <w:rFonts w:ascii="Courier New" w:hAnsi="Courier New" w:cs="Courier New"/>
+        </w:rPr>
+        <w:t>last</w:t>
+      </w:r>
+      <w:proofErr w:type="gramEnd"/>
+      <w:r>
+        <w:rPr>
+          <w:rFonts w:ascii="Courier New" w:hAnsi="Courier New" w:cs="Courier New"/>
+        </w:rPr>
+        <w:t>_name</w:t>
+      </w:r>
+      <w:proofErr w:type="spellEnd"/>
+      <w:r>
+        <w:rPr>
+          <w:rFonts w:ascii="Courier New" w:hAnsi="Courier New" w:cs="Courier New"/>
+        </w:rPr>
+        <w:t xml:space="preserve"> =&gt;</w:t>
+      </w:r>
+      <w:r>
+        <w:rPr>
+          <w:rFonts w:ascii="Courier New" w:hAnsi="Courier New" w:cs="Courier New"/>
+        </w:rPr>
+        <w:t xml:space="preserve"> 'Ross</w:t>
+      </w:r>
+      <w:r>
+        <w:rPr>
+          <w:rFonts w:ascii="Courier New" w:hAnsi="Courier New" w:cs="Courier New"/>
+        </w:rPr>
+        <w:t>',</w:t>
+      </w:r>
+    </w:p>
+    <w:p>
+      <w:pPr>
+        <w:ind w:left="2160"/>
+        <w:rPr>
+          <w:rFonts w:ascii="Courier New" w:hAnsi="Courier New" w:cs="Courier New"/>
+        </w:rPr>
+      </w:pPr>
+      <w:proofErr w:type="gramStart"/>
+      <w:r>
+        <w:rPr>
+          <w:rFonts w:ascii="Courier New" w:hAnsi="Courier New" w:cs="Courier New"/>
+        </w:rPr>
+        <w:t>:password</w:t>
+      </w:r>
+      <w:proofErr w:type="gramEnd"/>
+      <w:r>
+        <w:rPr>
+          <w:rFonts w:ascii="Courier New" w:hAnsi="Courier New" w:cs="Courier New"/>
+        </w:rPr>
+        <w:t xml:space="preserve"> =&gt; 'password</w:t>
+      </w:r>
+      <w:r>
+        <w:rPr>
+          <w:rFonts w:ascii="Courier New" w:hAnsi="Courier New" w:cs="Courier New"/>
+        </w:rPr>
+        <w:t>',</w:t>
+      </w:r>
+    </w:p>
+    <w:p>
+      <w:pPr>
+        <w:ind w:left="2160"/>
+        <w:rPr>
+          <w:rFonts w:ascii="Courier New" w:hAnsi="Courier New" w:cs="Courier New"/>
+        </w:rPr>
+      </w:pPr>
+      <w:proofErr w:type="gramStart"/>
+      <w:r>
+        <w:rPr>
+          <w:rFonts w:ascii="Courier New" w:hAnsi="Courier New" w:cs="Courier New"/>
+        </w:rPr>
+        <w:t>:</w:t>
+      </w:r>
+      <w:proofErr w:type="spellStart"/>
+      <w:r>
+        <w:rPr>
+          <w:rFonts w:ascii="Courier New" w:hAnsi="Courier New" w:cs="Courier New"/>
+        </w:rPr>
+        <w:t>passw</w:t>
+      </w:r>
+      <w:r>
+        <w:rPr>
+          <w:rFonts w:ascii="Courier New" w:hAnsi="Courier New" w:cs="Courier New"/>
+        </w:rPr>
+        <w:t>ord</w:t>
+      </w:r>
+      <w:proofErr w:type="gramEnd"/>
+      <w:r>
+        <w:rPr>
+          <w:rFonts w:ascii="Courier New" w:hAnsi="Courier New" w:cs="Courier New"/>
+        </w:rPr>
+        <w:t>_confirmation</w:t>
+      </w:r>
+      <w:proofErr w:type="spellEnd"/>
+      <w:r>
+        <w:rPr>
+          <w:rFonts w:ascii="Courier New" w:hAnsi="Courier New" w:cs="Courier New"/>
+        </w:rPr>
+        <w:t xml:space="preserve"> =&gt; 'password',</w:t>
+      </w:r>
+    </w:p>
+    <w:p>
+      <w:pPr>
+        <w:ind w:left="2160"/>
+        <w:rPr>
+          <w:rFonts w:ascii="Courier New" w:hAnsi="Courier New" w:cs="Courier New"/>
+        </w:rPr>
+      </w:pPr>
+      <w:proofErr w:type="gramStart"/>
+      <w:r>
+        <w:rPr>
+          <w:rFonts w:ascii="Courier New" w:hAnsi="Courier New" w:cs="Courier New"/>
+        </w:rPr>
+        <w:t>:role</w:t>
+      </w:r>
+      <w:proofErr w:type="gramEnd"/>
+      <w:r>
+        <w:rPr>
+          <w:rFonts w:ascii="Courier New" w:hAnsi="Courier New" w:cs="Courier New"/>
+        </w:rPr>
+        <w:t xml:space="preserve"> =&gt; :admin) </w:t>
+      </w:r>
+    </w:p>
+    <w:p>
+      <w:pPr>
+        <w:ind w:left="720"/>
+      </w:pPr>
+      <w:r>
+        <w:t xml:space="preserve">4. </w:t>
+      </w:r>
+      <w:r>
+        <w:t xml:space="preserve">Repeat </w:t>
+      </w:r>
+      <w:r>
+        <w:t>step 3 for each admin you wish to have on the database initially.</w:t>
+      </w:r>
+      <w:r>
+        <w:t xml:space="preserve"> (It is very easy to add them later through the admin</w:t>
+      </w:r>
+      <w:r>
+        <w:t xml:space="preserve"> homepage</w:t>
+      </w:r>
+      <w:r>
+        <w:t>)</w:t>
+      </w:r>
+    </w:p>
+    <w:p>
+      <w:r>
+        <w:rPr>
+          <w:rFonts w:ascii="Courier New" w:hAnsi="Courier New" w:cs="Courier New"/>
+          <w:sz w:val="18"/>
+        </w:rPr>
+        <w:tab/>
+      </w:r>
+      <w:r>
+        <w:t xml:space="preserve">5. Migrate </w:t>
+      </w:r>
+      <w:r>
+        <w:t xml:space="preserve">and seed </w:t>
+      </w:r>
+      <w:r>
+        <w:t>the database:</w:t>
+      </w:r>
+    </w:p>
+    <w:p>
+      <w:pPr>
+        <w:rPr>
+          <w:rFonts w:ascii="Courier New" w:hAnsi="Courier New" w:cs="Courier New"/>
+        </w:rPr>
+      </w:pPr>
+      <w:r>
+        <w:tab/>
+      </w:r>
+      <w:r>
+        <w:tab/>
+      </w:r>
+      <w:proofErr w:type="gramStart"/>
+      <w:r>
+        <w:rPr>
+          <w:rFonts w:ascii="Courier New" w:hAnsi="Courier New" w:cs="Courier New"/>
+        </w:rPr>
+        <w:t>rake</w:t>
+      </w:r>
+      <w:proofErr w:type="gramEnd"/>
+      <w:r>
+        <w:rPr>
+          <w:rFonts w:ascii="Courier New" w:hAnsi="Courier New" w:cs="Courier New"/>
+        </w:rPr>
         <w:t xml:space="preserve"> </w:t>
       </w:r>
-      <w:r>
-        <w:rPr>
-          <w:rFonts w:ascii="Courier New" w:hAnsi="Courier New" w:cs="Courier New"/>
-        </w:rPr>
-        <w:t>'</w:t>
-      </w:r>
-      <w:r>
-        <w:rPr>
-          <w:rFonts w:ascii="Courier New" w:hAnsi="Courier New" w:cs="Courier New"/>
-        </w:rPr>
-        <w:t>email@example</w:t>
-      </w:r>
-      <w:r>
-        <w:rPr>
-          <w:rFonts w:ascii="Courier New" w:hAnsi="Courier New" w:cs="Courier New"/>
-        </w:rPr>
-        <w:t>.com',</w:t>
-      </w:r>
-    </w:p>
-    <w:p>
-      <w:pPr>
-        <w:ind w:left="1440" w:firstLine="720"/>
-        <w:rPr>
-          <w:rFonts w:ascii="Courier New" w:hAnsi="Courier New" w:cs="Courier New"/>
-        </w:rPr>
-      </w:pPr>
-      <w:r>
-        <w:rPr>
-          <w:rFonts w:ascii="Courier New" w:hAnsi="Courier New" w:cs="Courier New"/>
-        </w:rPr>
-        <w:t>:f</w:t>
-      </w:r>
-      <w:r>
-        <w:rPr>
-          <w:rFonts w:ascii="Courier New" w:hAnsi="Courier New" w:cs="Courier New"/>
-        </w:rPr>
-        <w:t>irst_name =&gt; '</w:t>
-      </w:r>
-      <w:r>
-        <w:rPr>
-          <w:rFonts w:ascii="Courier New" w:hAnsi="Courier New" w:cs="Courier New"/>
-        </w:rPr>
-        <w:t>Bob</w:t>
-      </w:r>
-      <w:r>
-        <w:rPr>
-          <w:rFonts w:ascii="Courier New" w:hAnsi="Courier New" w:cs="Courier New"/>
-        </w:rPr>
-        <w:t>'</w:t>
-      </w:r>
-      <w:r>
-        <w:rPr>
-          <w:rFonts w:ascii="Courier New" w:hAnsi="Courier New" w:cs="Courier New"/>
-        </w:rPr>
-        <w:t>,</w:t>
-      </w:r>
-    </w:p>
-    <w:p>
-      <w:pPr>
-        <w:ind w:left="2160"/>
-        <w:rPr>
-          <w:rFonts w:ascii="Courier New" w:hAnsi="Courier New" w:cs="Courier New"/>
-        </w:rPr>
-      </w:pPr>
-      <w:r>
-        <w:rPr>
-          <w:rFonts w:ascii="Courier New" w:hAnsi="Courier New" w:cs="Courier New"/>
-        </w:rPr>
-        <w:t>:last_name =&gt;</w:t>
-      </w:r>
-      <w:r>
-        <w:rPr>
-          <w:rFonts w:ascii="Courier New" w:hAnsi="Courier New" w:cs="Courier New"/>
-        </w:rPr>
-        <w:t xml:space="preserve"> 'Ross</w:t>
-      </w:r>
-      <w:r>
-        <w:rPr>
-          <w:rFonts w:ascii="Courier New" w:hAnsi="Courier New" w:cs="Courier New"/>
-        </w:rPr>
-        <w:t>',</w:t>
-      </w:r>
-    </w:p>
-    <w:p>
-      <w:pPr>
-        <w:ind w:left="2160"/>
-        <w:rPr>
-          <w:rFonts w:ascii="Courier New" w:hAnsi="Courier New" w:cs="Courier New"/>
-        </w:rPr>
-      </w:pPr>
-      <w:r>
-        <w:rPr>
-          <w:rFonts w:ascii="Courier New" w:hAnsi="Courier New" w:cs="Courier New"/>
-        </w:rPr>
-        <w:t xml:space="preserve">:password =&gt; </w:t>
-      </w:r>
-      <w:r>
-        <w:rPr>
-          <w:rFonts w:ascii="Courier New" w:hAnsi="Courier New" w:cs="Courier New"/>
-        </w:rPr>
-        <w:t>'</w:t>
-      </w:r>
-      <w:r>
-        <w:rPr>
-          <w:rFonts w:ascii="Courier New" w:hAnsi="Courier New" w:cs="Courier New"/>
-        </w:rPr>
-        <w:t>password</w:t>
-      </w:r>
-      <w:r>
-        <w:rPr>
-          <w:rFonts w:ascii="Courier New" w:hAnsi="Courier New" w:cs="Courier New"/>
-        </w:rPr>
-        <w:t>',</w:t>
-      </w:r>
-    </w:p>
-    <w:p>
-      <w:pPr>
-        <w:ind w:left="2160"/>
-        <w:rPr>
-          <w:rFonts w:ascii="Courier New" w:hAnsi="Courier New" w:cs="Courier New"/>
-        </w:rPr>
-      </w:pPr>
-      <w:r>
-        <w:rPr>
-          <w:rFonts w:ascii="Courier New" w:hAnsi="Courier New" w:cs="Courier New"/>
-        </w:rPr>
-        <w:t>:passw</w:t>
-      </w:r>
-      <w:r>
-        <w:rPr>
-          <w:rFonts w:ascii="Courier New" w:hAnsi="Courier New" w:cs="Courier New"/>
-        </w:rPr>
-        <w:t>ord_confirmation =&gt; 'password',</w:t>
-      </w:r>
-    </w:p>
-    <w:p>
-      <w:pPr>
-        <w:ind w:left="2160"/>
-        <w:rPr>
-          <w:rFonts w:ascii="Courier New" w:hAnsi="Courier New" w:cs="Courier New"/>
-        </w:rPr>
-      </w:pPr>
-      <w:r>
-        <w:rPr>
-          <w:rFonts w:ascii="Courier New" w:hAnsi="Courier New" w:cs="Courier New"/>
-        </w:rPr>
-        <w:t xml:space="preserve">:role =&gt; :admin) </w:t>
-      </w:r>
-    </w:p>
-    <w:p>
-      <w:pPr>
-        <w:ind w:left="720"/>
-      </w:pPr>
-      <w:r>
-        <w:t xml:space="preserve">4. </w:t>
-      </w:r>
-      <w:r>
-        <w:t xml:space="preserve">Repeat </w:t>
-      </w:r>
-      <w:r>
-        <w:t>step 3 for each admin you wish to have on the database initially.</w:t>
-      </w:r>
-      <w:r>
-        <w:t xml:space="preserve"> (It is very easy to add them later through the admin</w:t>
-      </w:r>
-      <w:r>
-        <w:t xml:space="preserve"> homepage</w:t>
-      </w:r>
-      <w:r>
-        <w:t>)</w:t>
-      </w:r>
-    </w:p>
-    <w:p>
-      <w:r>
-        <w:rPr>
-          <w:rFonts w:ascii="Courier New" w:hAnsi="Courier New" w:cs="Courier New"/>
-          <w:sz w:val="18"/>
-        </w:rPr>
-        <w:tab/>
-      </w:r>
-      <w:r>
-        <w:t xml:space="preserve">5. Migrate </w:t>
-      </w:r>
-      <w:r>
-        <w:t xml:space="preserve">and seed </w:t>
-      </w:r>
-      <w:r>
-        <w:t>the database:</w:t>
-      </w:r>
-    </w:p>
-    <w:p>
-      <w:pPr>
-        <w:rPr>
-          <w:rFonts w:ascii="Courier New" w:hAnsi="Courier New" w:cs="Courier New"/>
-        </w:rPr>
-      </w:pPr>
-      <w:r>
-        <w:tab/>
-      </w:r>
-      <w:r>
-        <w:tab/>
-      </w:r>
-      <w:r>
-        <w:rPr>
-          <w:rFonts w:ascii="Courier New" w:hAnsi="Courier New" w:cs="Courier New"/>
-        </w:rPr>
-        <w:t>rake db:migrate</w:t>
-      </w:r>
+      <w:proofErr w:type="spellStart"/>
+      <w:r>
+        <w:rPr>
+          <w:rFonts w:ascii="Courier New" w:hAnsi="Courier New" w:cs="Courier New"/>
+        </w:rPr>
+        <w:t>db:migrate</w:t>
+      </w:r>
+      <w:proofErr w:type="spellEnd"/>
       <w:r>
         <w:rPr>
           <w:rFonts w:ascii="Courier New" w:hAnsi="Courier New" w:cs="Courier New"/>
@@ -1924,7 +3289,14 @@
         <w:rPr>
           <w:rFonts w:ascii="Courier New" w:hAnsi="Courier New" w:cs="Courier New"/>
         </w:rPr>
-        <w:t>&amp;&amp; rake db:</w:t>
+        <w:t xml:space="preserve">&amp;&amp; rake </w:t>
+      </w:r>
+      <w:proofErr w:type="spellStart"/>
+      <w:r>
+        <w:rPr>
+          <w:rFonts w:ascii="Courier New" w:hAnsi="Courier New" w:cs="Courier New"/>
+        </w:rPr>
+        <w:t>db:</w:t>
       </w:r>
       <w:r>
         <w:rPr>
@@ -1932,16 +3304,17 @@
         </w:rPr>
         <w:t>reset</w:t>
       </w:r>
-      <w:bookmarkStart w:id="5" w:name="_GoBack"/>
-      <w:bookmarkEnd w:id="5"/>
+      <w:proofErr w:type="spellEnd"/>
     </w:p>
     <w:p>
       <w:pPr>
         <w:pStyle w:val="Heading2"/>
       </w:pPr>
+      <w:bookmarkStart w:id="9" w:name="_Toc340059175"/>
       <w:r>
         <w:t>7. Launching the Application</w:t>
       </w:r>
+      <w:bookmarkEnd w:id="9"/>
     </w:p>
     <w:p>
       <w:r>
@@ -1965,19 +3338,60 @@
           <w:sz w:val="18"/>
         </w:rPr>
       </w:pPr>
-      <w:r>
-        <w:rPr>
-          <w:rFonts w:ascii="Courier New" w:hAnsi="Courier New" w:cs="Courier New"/>
-          <w:sz w:val="18"/>
-        </w:rPr>
-        <w:t>cd /C</w:t>
-      </w:r>
-      <w:r>
-        <w:rPr>
-          <w:rFonts w:ascii="Courier New" w:hAnsi="Courier New" w:cs="Courier New"/>
-          <w:sz w:val="18"/>
-        </w:rPr>
-        <w:t>odeSwap/src/script/</w:t>
+      <w:proofErr w:type="gramStart"/>
+      <w:r>
+        <w:rPr>
+          <w:rFonts w:ascii="Courier New" w:hAnsi="Courier New" w:cs="Courier New"/>
+          <w:sz w:val="18"/>
+        </w:rPr>
+        <w:t>cd</w:t>
+      </w:r>
+      <w:proofErr w:type="gramEnd"/>
+      <w:r>
+        <w:rPr>
+          <w:rFonts w:ascii="Courier New" w:hAnsi="Courier New" w:cs="Courier New"/>
+          <w:sz w:val="18"/>
+        </w:rPr>
+        <w:t xml:space="preserve"> /</w:t>
+      </w:r>
+      <w:proofErr w:type="spellStart"/>
+      <w:r>
+        <w:rPr>
+          <w:rFonts w:ascii="Courier New" w:hAnsi="Courier New" w:cs="Courier New"/>
+          <w:sz w:val="18"/>
+        </w:rPr>
+        <w:t>C</w:t>
+      </w:r>
+      <w:r>
+        <w:rPr>
+          <w:rFonts w:ascii="Courier New" w:hAnsi="Courier New" w:cs="Courier New"/>
+          <w:sz w:val="18"/>
+        </w:rPr>
+        <w:t>odeSwap</w:t>
+      </w:r>
+      <w:proofErr w:type="spellEnd"/>
+      <w:r>
+        <w:rPr>
+          <w:rFonts w:ascii="Courier New" w:hAnsi="Courier New" w:cs="Courier New"/>
+          <w:sz w:val="18"/>
+        </w:rPr>
+        <w:t>/</w:t>
+      </w:r>
+      <w:proofErr w:type="spellStart"/>
+      <w:r>
+        <w:rPr>
+          <w:rFonts w:ascii="Courier New" w:hAnsi="Courier New" w:cs="Courier New"/>
+          <w:sz w:val="18"/>
+        </w:rPr>
+        <w:t>src</w:t>
+      </w:r>
+      <w:proofErr w:type="spellEnd"/>
+      <w:r>
+        <w:rPr>
+          <w:rFonts w:ascii="Courier New" w:hAnsi="Courier New" w:cs="Courier New"/>
+          <w:sz w:val="18"/>
+        </w:rPr>
+        <w:t>/script/</w:t>
       </w:r>
       <w:r>
         <w:rPr>
@@ -1997,7 +3411,23 @@
           <w:rFonts w:ascii="Courier New" w:hAnsi="Courier New" w:cs="Courier New"/>
           <w:sz w:val="18"/>
         </w:rPr>
-        <w:t xml:space="preserve"> chmod 777 start_server.sh &amp;&amp;</w:t>
+        <w:t xml:space="preserve"> </w:t>
+      </w:r>
+      <w:proofErr w:type="spellStart"/>
+      <w:r>
+        <w:rPr>
+          <w:rFonts w:ascii="Courier New" w:hAnsi="Courier New" w:cs="Courier New"/>
+          <w:sz w:val="18"/>
+        </w:rPr>
+        <w:t>chmod</w:t>
+      </w:r>
+      <w:proofErr w:type="spellEnd"/>
+      <w:r>
+        <w:rPr>
+          <w:rFonts w:ascii="Courier New" w:hAnsi="Courier New" w:cs="Courier New"/>
+          <w:sz w:val="18"/>
+        </w:rPr>
+        <w:t xml:space="preserve"> 777 start_server.sh &amp;&amp;</w:t>
       </w:r>
       <w:r>
         <w:rPr>
@@ -2018,22 +3448,6 @@
       <w:pPr>
         <w:rPr>
           <w:rFonts w:ascii="Courier New" w:hAnsi="Courier New" w:cs="Courier New"/>
-        </w:rPr>
-      </w:pPr>
-    </w:p>
-    <w:p>
-      <w:pPr>
-        <w:rPr>
-          <w:rFonts w:ascii="Courier New" w:hAnsi="Courier New" w:cs="Courier New"/>
-          <w:sz w:val="18"/>
-        </w:rPr>
-      </w:pPr>
-    </w:p>
-    <w:p>
-      <w:pPr>
-        <w:rPr>
-          <w:rFonts w:ascii="Courier New" w:hAnsi="Courier New" w:cs="Courier New"/>
-          <w:sz w:val="18"/>
         </w:rPr>
       </w:pPr>
     </w:p>
@@ -2047,22 +3461,18 @@
           <w:szCs w:val="28"/>
         </w:rPr>
       </w:pPr>
-      <w:bookmarkStart w:id="6" w:name="_Toc340057813"/>
-      <w:r>
-        <w:lastRenderedPageBreak/>
-        <w:br w:type="page"/>
-      </w:r>
     </w:p>
     <w:p>
       <w:pPr>
         <w:pStyle w:val="Heading2"/>
         <w:jc w:val="center"/>
       </w:pPr>
+      <w:bookmarkStart w:id="10" w:name="_Toc340059176"/>
       <w:r>
         <w:lastRenderedPageBreak/>
         <w:t>References</w:t>
       </w:r>
-      <w:bookmarkEnd w:id="6"/>
+      <w:bookmarkEnd w:id="10"/>
     </w:p>
     <w:p>
       <w:r>
@@ -2924,44 +4334,7 @@
 </file>
 
 <file path=word/glossary/document.xml><?xml version="1.0" encoding="utf-8"?>
-<w:glossaryDocument xmlns:wpc="http://schemas.microsoft.com/office/word/2010/wordprocessingCanvas" xmlns:mc="http://schemas.openxmlformats.org/markup-compatibility/2006" xmlns:o="urn:schemas-microsoft-com:office:office" xmlns:r="http://schemas.openxmlformats.org/officeDocument/2006/relationships" xmlns:m="http://schemas.openxmlformats.org/officeDocument/2006/math" xmlns:v="urn:schemas-microsoft-com:vml" xmlns:wp14="http://schemas.microsoft.com/office/word/2010/wordprocessingDrawing" xmlns:wp="http://schemas.openxmlformats.org/drawingml/2006/wordprocessingDrawing" xmlns:w10="urn:schemas-microsoft-com:office:word" xmlns:w="http://schemas.openxmlformats.org/wordprocessingml/2006/main" xmlns:w14="http://schemas.microsoft.com/office/word/2010/wordml" xmlns:wpg="http://schemas.microsoft.com/office/word/2010/wordprocessingGroup" xmlns:wpi="http://schemas.microsoft.com/office/word/2010/wordprocessingInk" xmlns:wne="http://schemas.microsoft.com/office/word/2006/wordml" xmlns:wps="http://schemas.microsoft.com/office/word/2010/wordprocessingShape" mc:Ignorable="w14 wp14">
-  <w:docParts>
-    <w:docPart>
-      <w:docPartPr>
-        <w:name w:val="E9D14AE27C26475884C22683BCFC0CEE"/>
-        <w:category>
-          <w:name w:val="General"/>
-          <w:gallery w:val="placeholder"/>
-        </w:category>
-        <w:types>
-          <w:type w:val="bbPlcHdr"/>
-        </w:types>
-        <w:behaviors>
-          <w:behavior w:val="content"/>
-        </w:behaviors>
-        <w:guid w:val="{CB7AB1D4-CD0A-4CDF-8CF9-FF89F64C9849}"/>
-      </w:docPartPr>
-      <w:docPartBody>
-        <w:p>
-          <w:pPr>
-            <w:pStyle w:val="E9D14AE27C26475884C22683BCFC0CEE"/>
-          </w:pPr>
-          <w:r>
-            <w:rPr>
-              <w:rFonts w:asciiTheme="majorHAnsi" w:eastAsiaTheme="majorEastAsia" w:hAnsiTheme="majorHAnsi" w:cstheme="majorBidi"/>
-              <w:b/>
-              <w:bCs/>
-              <w:color w:val="FFFFFF" w:themeColor="background1"/>
-              <w:sz w:val="72"/>
-              <w:szCs w:val="72"/>
-            </w:rPr>
-            <w:t>[Year]</w:t>
-          </w:r>
-        </w:p>
-      </w:docPartBody>
-    </w:docPart>
-  </w:docParts>
-</w:glossaryDocument>
+<w:glossaryDocument xmlns:wpc="http://schemas.microsoft.com/office/word/2010/wordprocessingCanvas" xmlns:mc="http://schemas.openxmlformats.org/markup-compatibility/2006" xmlns:o="urn:schemas-microsoft-com:office:office" xmlns:r="http://schemas.openxmlformats.org/officeDocument/2006/relationships" xmlns:m="http://schemas.openxmlformats.org/officeDocument/2006/math" xmlns:v="urn:schemas-microsoft-com:vml" xmlns:wp14="http://schemas.microsoft.com/office/word/2010/wordprocessingDrawing" xmlns:wp="http://schemas.openxmlformats.org/drawingml/2006/wordprocessingDrawing" xmlns:w10="urn:schemas-microsoft-com:office:word" xmlns:w="http://schemas.openxmlformats.org/wordprocessingml/2006/main" xmlns:w14="http://schemas.microsoft.com/office/word/2010/wordml" xmlns:wpg="http://schemas.microsoft.com/office/word/2010/wordprocessingGroup" xmlns:wpi="http://schemas.microsoft.com/office/word/2010/wordprocessingInk" xmlns:wne="http://schemas.microsoft.com/office/word/2006/wordml" xmlns:wps="http://schemas.microsoft.com/office/word/2010/wordprocessingShape" mc:Ignorable="w14 wp14"/>
 </file>
 
 <file path=word/glossary/fontTable.xml><?xml version="1.0" encoding="utf-8"?>
@@ -3035,8 +4408,9 @@
     <w:rsid w:val="000E070E"/>
     <w:rsid w:val="003E6030"/>
     <w:rsid w:val="0064311E"/>
+    <w:rsid w:val="009C5FF4"/>
+    <w:rsid w:val="00C53742"/>
     <w:rsid w:val="00DA1CD0"/>
-    <w:rsid w:val="00E4644C"/>
   </w:rsids>
   <m:mathPr>
     <m:mathFont m:val="Cambria Math"/>
@@ -3834,7 +5208,7 @@
 </file>
 
 <file path=customXml/itemProps2.xml><?xml version="1.0" encoding="utf-8"?>
-<ds:datastoreItem xmlns:ds="http://schemas.openxmlformats.org/officeDocument/2006/customXml" ds:itemID="{1ED15B46-B05D-4552-8203-8946EA475F21}">
+<ds:datastoreItem xmlns:ds="http://schemas.openxmlformats.org/officeDocument/2006/customXml" ds:itemID="{4E910F36-DD0A-4314-824D-D4FA44F6A5CD}">
   <ds:schemaRefs>
     <ds:schemaRef ds:uri="http://schemas.openxmlformats.org/officeDocument/2006/bibliography"/>
   </ds:schemaRefs>

</xml_diff>